<commit_message>
another round of iteration with chris' input
</commit_message>
<xml_diff>
--- a/Project Summary.docx
+++ b/Project Summary.docx
@@ -132,7 +132,7 @@
           <w:u w:val="none"/>
           <w:lang w:val="en-US" w:eastAsia="zh-CN" w:bidi="hi-IN"/>
         </w:rPr>
-        <w:t xml:space="preserve">Docket texts are up-kept court </w:t>
+        <w:t xml:space="preserve">Docket texts are </w:t>
       </w:r>
       <w:r>
         <w:rPr>
@@ -160,21 +160,91 @@
           <w:u w:val="none"/>
           <w:lang w:val="en-US" w:eastAsia="zh-CN" w:bidi="hi-IN"/>
         </w:rPr>
-        <w:t xml:space="preserve">records that detail historical events that happened on legal cases. These </w:t>
-      </w:r>
-      <w:r>
-        <w:rPr>
-          <w:rStyle w:val="Emphasis"/>
-          <w:rFonts w:eastAsia="SimSun" w:cs="Arial"/>
-          <w:i w:val="false"/>
-          <w:iCs w:val="false"/>
-          <w:color w:val="00000A"/>
-          <w:sz w:val="24"/>
-          <w:szCs w:val="24"/>
-          <w:u w:val="none"/>
-          <w:lang w:val="en-US" w:eastAsia="zh-CN" w:bidi="hi-IN"/>
-        </w:rPr>
-        <w:t>new texts/</w:t>
+        <w:t>court</w:t>
+      </w:r>
+      <w:r>
+        <w:rPr>
+          <w:rStyle w:val="Emphasis"/>
+          <w:rFonts w:eastAsia="SimSun" w:cs="Arial"/>
+          <w:i w:val="false"/>
+          <w:iCs w:val="false"/>
+          <w:color w:val="00000A"/>
+          <w:sz w:val="24"/>
+          <w:szCs w:val="24"/>
+          <w:u w:val="none"/>
+          <w:lang w:val="en-US" w:eastAsia="zh-CN" w:bidi="hi-IN"/>
+        </w:rPr>
+        <w:t xml:space="preserve"> </w:t>
+      </w:r>
+      <w:r>
+        <w:rPr>
+          <w:rStyle w:val="Emphasis"/>
+          <w:rFonts w:eastAsia="SimSun" w:cs="Arial"/>
+          <w:i w:val="false"/>
+          <w:iCs w:val="false"/>
+          <w:color w:val="00000A"/>
+          <w:sz w:val="24"/>
+          <w:szCs w:val="24"/>
+          <w:u w:val="none"/>
+          <w:lang w:val="en-US" w:eastAsia="zh-CN" w:bidi="hi-IN"/>
+        </w:rPr>
+        <w:t xml:space="preserve">records that detail </w:t>
+      </w:r>
+      <w:r>
+        <w:rPr>
+          <w:rStyle w:val="Emphasis"/>
+          <w:rFonts w:eastAsia="SimSun" w:cs="Arial"/>
+          <w:i w:val="false"/>
+          <w:iCs w:val="false"/>
+          <w:color w:val="00000A"/>
+          <w:sz w:val="24"/>
+          <w:szCs w:val="24"/>
+          <w:u w:val="none"/>
+          <w:lang w:val="en-US" w:eastAsia="zh-CN" w:bidi="hi-IN"/>
+        </w:rPr>
+        <w:t>legal case events in a chronological order</w:t>
+      </w:r>
+      <w:r>
+        <w:rPr>
+          <w:rStyle w:val="Emphasis"/>
+          <w:rFonts w:eastAsia="SimSun" w:cs="Arial"/>
+          <w:i w:val="false"/>
+          <w:iCs w:val="false"/>
+          <w:color w:val="00000A"/>
+          <w:sz w:val="24"/>
+          <w:szCs w:val="24"/>
+          <w:u w:val="none"/>
+          <w:lang w:val="en-US" w:eastAsia="zh-CN" w:bidi="hi-IN"/>
+        </w:rPr>
+        <w:t xml:space="preserve">. </w:t>
+      </w:r>
+      <w:r>
+        <w:rPr>
+          <w:rStyle w:val="Emphasis"/>
+          <w:rFonts w:eastAsia="SimSun" w:cs="Arial"/>
+          <w:i w:val="false"/>
+          <w:iCs w:val="false"/>
+          <w:color w:val="00000A"/>
+          <w:sz w:val="24"/>
+          <w:szCs w:val="24"/>
+          <w:u w:val="none"/>
+          <w:lang w:val="en-US" w:eastAsia="zh-CN" w:bidi="hi-IN"/>
+        </w:rPr>
+        <w:t>N</w:t>
+      </w:r>
+      <w:r>
+        <w:rPr>
+          <w:rStyle w:val="Emphasis"/>
+          <w:rFonts w:eastAsia="SimSun" w:cs="Arial"/>
+          <w:i w:val="false"/>
+          <w:iCs w:val="false"/>
+          <w:color w:val="00000A"/>
+          <w:sz w:val="24"/>
+          <w:szCs w:val="24"/>
+          <w:u w:val="none"/>
+          <w:lang w:val="en-US" w:eastAsia="zh-CN" w:bidi="hi-IN"/>
+        </w:rPr>
+        <w:t>ew texts/</w:t>
       </w:r>
       <w:r>
         <w:rPr>
@@ -202,21 +272,119 @@
           <w:u w:val="none"/>
           <w:lang w:val="en-US" w:eastAsia="zh-CN" w:bidi="hi-IN"/>
         </w:rPr>
-        <w:t>there’s an update/progress on the case. T</w:t>
-      </w:r>
-      <w:r>
-        <w:rPr>
-          <w:rStyle w:val="Emphasis"/>
-          <w:rFonts w:eastAsia="SimSun" w:cs="Arial"/>
-          <w:i w:val="false"/>
-          <w:iCs w:val="false"/>
-          <w:color w:val="00000A"/>
-          <w:sz w:val="24"/>
-          <w:szCs w:val="24"/>
-          <w:u w:val="none"/>
-          <w:lang w:val="en-US" w:eastAsia="zh-CN" w:bidi="hi-IN"/>
-        </w:rPr>
-        <w:t xml:space="preserve">hey are generated by clerks, and sent to the responsible attorneys, </w:t>
+        <w:t xml:space="preserve">the </w:t>
+      </w:r>
+      <w:r>
+        <w:rPr>
+          <w:rStyle w:val="Emphasis"/>
+          <w:rFonts w:eastAsia="SimSun" w:cs="Arial"/>
+          <w:i w:val="false"/>
+          <w:iCs w:val="false"/>
+          <w:color w:val="00000A"/>
+          <w:sz w:val="24"/>
+          <w:szCs w:val="24"/>
+          <w:u w:val="none"/>
+          <w:lang w:val="en-US" w:eastAsia="zh-CN" w:bidi="hi-IN"/>
+        </w:rPr>
+        <w:t xml:space="preserve">case </w:t>
+      </w:r>
+      <w:r>
+        <w:rPr>
+          <w:rStyle w:val="Emphasis"/>
+          <w:rFonts w:eastAsia="SimSun" w:cs="Arial"/>
+          <w:i w:val="false"/>
+          <w:iCs w:val="false"/>
+          <w:color w:val="00000A"/>
+          <w:sz w:val="24"/>
+          <w:szCs w:val="24"/>
+          <w:u w:val="none"/>
+          <w:lang w:val="en-US" w:eastAsia="zh-CN" w:bidi="hi-IN"/>
+        </w:rPr>
+        <w:t>status has been updated by the court</w:t>
+      </w:r>
+      <w:r>
+        <w:rPr>
+          <w:rStyle w:val="Emphasis"/>
+          <w:rFonts w:eastAsia="SimSun" w:cs="Arial"/>
+          <w:i w:val="false"/>
+          <w:iCs w:val="false"/>
+          <w:color w:val="00000A"/>
+          <w:sz w:val="24"/>
+          <w:szCs w:val="24"/>
+          <w:u w:val="none"/>
+          <w:lang w:val="en-US" w:eastAsia="zh-CN" w:bidi="hi-IN"/>
+        </w:rPr>
+        <w:t>. T</w:t>
+      </w:r>
+      <w:r>
+        <w:rPr>
+          <w:rStyle w:val="Emphasis"/>
+          <w:rFonts w:eastAsia="SimSun" w:cs="Arial"/>
+          <w:i w:val="false"/>
+          <w:iCs w:val="false"/>
+          <w:color w:val="00000A"/>
+          <w:sz w:val="24"/>
+          <w:szCs w:val="24"/>
+          <w:u w:val="none"/>
+          <w:lang w:val="en-US" w:eastAsia="zh-CN" w:bidi="hi-IN"/>
+        </w:rPr>
+        <w:t>he</w:t>
+      </w:r>
+      <w:r>
+        <w:rPr>
+          <w:rStyle w:val="Emphasis"/>
+          <w:rFonts w:eastAsia="SimSun" w:cs="Arial"/>
+          <w:i w:val="false"/>
+          <w:iCs w:val="false"/>
+          <w:color w:val="00000A"/>
+          <w:sz w:val="24"/>
+          <w:szCs w:val="24"/>
+          <w:u w:val="none"/>
+          <w:lang w:val="en-US" w:eastAsia="zh-CN" w:bidi="hi-IN"/>
+        </w:rPr>
+        <w:t>se</w:t>
+      </w:r>
+      <w:r>
+        <w:rPr>
+          <w:rStyle w:val="Emphasis"/>
+          <w:rFonts w:eastAsia="SimSun" w:cs="Arial"/>
+          <w:i w:val="false"/>
+          <w:iCs w:val="false"/>
+          <w:color w:val="00000A"/>
+          <w:sz w:val="24"/>
+          <w:szCs w:val="24"/>
+          <w:u w:val="none"/>
+          <w:lang w:val="en-US" w:eastAsia="zh-CN" w:bidi="hi-IN"/>
+        </w:rPr>
+        <w:t xml:space="preserve"> </w:t>
+      </w:r>
+      <w:r>
+        <w:rPr>
+          <w:rStyle w:val="Emphasis"/>
+          <w:rFonts w:eastAsia="SimSun" w:cs="Arial"/>
+          <w:i w:val="false"/>
+          <w:iCs w:val="false"/>
+          <w:color w:val="00000A"/>
+          <w:sz w:val="24"/>
+          <w:szCs w:val="24"/>
+          <w:u w:val="none"/>
+          <w:lang w:val="en-US" w:eastAsia="zh-CN" w:bidi="hi-IN"/>
+        </w:rPr>
+        <w:t>new texts are</w:t>
+      </w:r>
+      <w:r>
+        <w:rPr>
+          <w:rStyle w:val="Emphasis"/>
+          <w:rFonts w:eastAsia="SimSun" w:cs="Arial"/>
+          <w:i w:val="false"/>
+          <w:iCs w:val="false"/>
+          <w:color w:val="00000A"/>
+          <w:sz w:val="24"/>
+          <w:szCs w:val="24"/>
+          <w:u w:val="none"/>
+          <w:lang w:val="en-US" w:eastAsia="zh-CN" w:bidi="hi-IN"/>
+        </w:rPr>
+        <w:t xml:space="preserve"> sent to the responsible attorneys, </w:t>
       </w:r>
       <w:r>
         <w:rPr>
@@ -258,123 +426,593 @@
           <w:u w:val="none"/>
           <w:lang w:val="en-US" w:eastAsia="zh-CN" w:bidi="hi-IN"/>
         </w:rPr>
-        <w:t xml:space="preserve">One of law practices’ day-to-day is to respond and react to these records. </w:t>
-      </w:r>
-      <w:r>
-        <w:rPr>
-          <w:rStyle w:val="Emphasis"/>
-          <w:rFonts w:eastAsia="SimSun" w:cs="Arial"/>
-          <w:i w:val="false"/>
-          <w:iCs w:val="false"/>
-          <w:color w:val="00000A"/>
-          <w:sz w:val="24"/>
-          <w:szCs w:val="24"/>
-          <w:u w:val="none"/>
-          <w:lang w:val="en-US" w:eastAsia="zh-CN" w:bidi="hi-IN"/>
-        </w:rPr>
-        <w:t>To help attorneys efficiently handle these records, we want</w:t>
-      </w:r>
-      <w:r>
-        <w:rPr>
-          <w:rStyle w:val="Emphasis"/>
-          <w:rFonts w:eastAsia="SimSun" w:cs="Arial"/>
-          <w:i w:val="false"/>
-          <w:iCs w:val="false"/>
-          <w:color w:val="00000A"/>
-          <w:sz w:val="24"/>
-          <w:szCs w:val="24"/>
-          <w:u w:val="none"/>
-          <w:lang w:val="en-US" w:eastAsia="zh-CN" w:bidi="hi-IN"/>
-        </w:rPr>
-        <w:t>ed</w:t>
-      </w:r>
-      <w:r>
-        <w:rPr>
-          <w:rStyle w:val="Emphasis"/>
-          <w:rFonts w:eastAsia="SimSun" w:cs="Arial"/>
-          <w:i w:val="false"/>
-          <w:iCs w:val="false"/>
-          <w:color w:val="00000A"/>
-          <w:sz w:val="24"/>
-          <w:szCs w:val="24"/>
-          <w:u w:val="none"/>
-          <w:lang w:val="en-US" w:eastAsia="zh-CN" w:bidi="hi-IN"/>
-        </w:rPr>
-        <w:t xml:space="preserve"> to try to leverage </w:t>
-      </w:r>
-      <w:r>
-        <w:rPr>
-          <w:rStyle w:val="Emphasis"/>
-          <w:rFonts w:eastAsia="SimSun" w:cs="Arial"/>
-          <w:i w:val="false"/>
-          <w:iCs w:val="false"/>
-          <w:color w:val="00000A"/>
-          <w:sz w:val="24"/>
-          <w:szCs w:val="24"/>
-          <w:u w:val="none"/>
-          <w:lang w:val="en-US" w:eastAsia="zh-CN" w:bidi="hi-IN"/>
-        </w:rPr>
-        <w:t>technology and hopefully automate the docket text handling processes for law practices.</w:t>
-      </w:r>
-    </w:p>
-    <w:p>
-      <w:pPr>
-        <w:pStyle w:val="TextBody"/>
-        <w:rPr>
-          <w:rStyle w:val="Emphasis"/>
-          <w:rFonts w:eastAsia="SimSun" w:cs="Arial"/>
-          <w:i w:val="false"/>
-          <w:i w:val="false"/>
-          <w:iCs w:val="false"/>
-          <w:color w:val="00000A"/>
-          <w:sz w:val="24"/>
-          <w:szCs w:val="24"/>
-          <w:u w:val="none"/>
-          <w:lang w:val="en-US" w:eastAsia="zh-CN" w:bidi="hi-IN"/>
-        </w:rPr>
-      </w:pPr>
-      <w:r>
-        <w:rPr/>
-      </w:r>
-    </w:p>
-    <w:p>
-      <w:pPr>
-        <w:pStyle w:val="TextBody"/>
-        <w:rPr/>
-      </w:pPr>
-      <w:r>
-        <w:rPr>
-          <w:rStyle w:val="Emphasis"/>
-          <w:rFonts w:eastAsia="SimSun" w:cs="Arial"/>
-          <w:i w:val="false"/>
-          <w:iCs w:val="false"/>
-          <w:color w:val="00000A"/>
-          <w:sz w:val="24"/>
-          <w:szCs w:val="24"/>
-          <w:u w:val="none"/>
-          <w:lang w:val="en-US" w:eastAsia="zh-CN" w:bidi="hi-IN"/>
-        </w:rPr>
-        <w:t>As Is process for many law practices, especially smaller practices: Lawyers spend time scanning through docket text emails, and determine whether or not to respond and react to the docket texts, and how to respond and react.</w:t>
-      </w:r>
-    </w:p>
-    <w:p>
-      <w:pPr>
-        <w:pStyle w:val="TextBody"/>
-        <w:rPr/>
-      </w:pPr>
-      <w:r>
-        <w:rPr>
-          <w:rStyle w:val="Emphasis"/>
-          <w:rFonts w:eastAsia="SimSun" w:cs="Arial"/>
-          <w:i w:val="false"/>
-          <w:iCs w:val="false"/>
-          <w:color w:val="00000A"/>
-          <w:sz w:val="24"/>
-          <w:szCs w:val="24"/>
-          <w:u w:val="none"/>
-          <w:lang w:val="en-US" w:eastAsia="zh-CN" w:bidi="hi-IN"/>
-        </w:rPr>
-        <w:t>To be process: some logic scan the newly received docket texts and determine whether or not to respond and react. If needed, take the appropriate action such as draft up and email, schedule an appointment with the client, etc.</w:t>
+        <w:t xml:space="preserve">It </w:t>
+      </w:r>
+      <w:r>
+        <w:rPr>
+          <w:rStyle w:val="Emphasis"/>
+          <w:rFonts w:eastAsia="SimSun" w:cs="Arial"/>
+          <w:i w:val="false"/>
+          <w:iCs w:val="false"/>
+          <w:color w:val="00000A"/>
+          <w:sz w:val="24"/>
+          <w:szCs w:val="24"/>
+          <w:u w:val="none"/>
+          <w:lang w:val="en-US" w:eastAsia="zh-CN" w:bidi="hi-IN"/>
+        </w:rPr>
+        <w:t>may be</w:t>
+      </w:r>
+      <w:r>
+        <w:rPr>
+          <w:rStyle w:val="Emphasis"/>
+          <w:rFonts w:eastAsia="SimSun" w:cs="Arial"/>
+          <w:i w:val="false"/>
+          <w:iCs w:val="false"/>
+          <w:color w:val="00000A"/>
+          <w:sz w:val="24"/>
+          <w:szCs w:val="24"/>
+          <w:u w:val="none"/>
+          <w:lang w:val="en-US" w:eastAsia="zh-CN" w:bidi="hi-IN"/>
+        </w:rPr>
+        <w:t xml:space="preserve"> necessary to respond or react to these new records, </w:t>
+      </w:r>
+      <w:r>
+        <w:rPr>
+          <w:rStyle w:val="Emphasis"/>
+          <w:rFonts w:eastAsia="SimSun" w:cs="Arial"/>
+          <w:i w:val="false"/>
+          <w:iCs w:val="false"/>
+          <w:color w:val="00000A"/>
+          <w:sz w:val="24"/>
+          <w:szCs w:val="24"/>
+          <w:u w:val="none"/>
+          <w:lang w:val="en-US" w:eastAsia="zh-CN" w:bidi="hi-IN"/>
+        </w:rPr>
+        <w:t xml:space="preserve">meaning for law practices, </w:t>
+      </w:r>
+      <w:r>
+        <w:rPr>
+          <w:rStyle w:val="Emphasis"/>
+          <w:rFonts w:eastAsia="SimSun" w:cs="Arial"/>
+          <w:i w:val="false"/>
+          <w:iCs w:val="false"/>
+          <w:color w:val="00000A"/>
+          <w:sz w:val="24"/>
+          <w:szCs w:val="24"/>
+          <w:u w:val="none"/>
+          <w:lang w:val="en-US" w:eastAsia="zh-CN" w:bidi="hi-IN"/>
+        </w:rPr>
+        <w:t>it is a business as usual task</w:t>
+      </w:r>
+      <w:r>
+        <w:rPr>
+          <w:rStyle w:val="Emphasis"/>
+          <w:rFonts w:eastAsia="SimSun" w:cs="Arial"/>
+          <w:i w:val="false"/>
+          <w:iCs w:val="false"/>
+          <w:color w:val="00000A"/>
+          <w:sz w:val="24"/>
+          <w:szCs w:val="24"/>
+          <w:u w:val="none"/>
+          <w:lang w:val="en-US" w:eastAsia="zh-CN" w:bidi="hi-IN"/>
+        </w:rPr>
+        <w:t xml:space="preserve">. </w:t>
+      </w:r>
+      <w:r>
+        <w:rPr>
+          <w:rStyle w:val="Emphasis"/>
+          <w:rFonts w:eastAsia="SimSun" w:cs="Arial"/>
+          <w:i w:val="false"/>
+          <w:iCs w:val="false"/>
+          <w:color w:val="00000A"/>
+          <w:sz w:val="24"/>
+          <w:szCs w:val="24"/>
+          <w:u w:val="none"/>
+          <w:lang w:val="en-US" w:eastAsia="zh-CN" w:bidi="hi-IN"/>
+        </w:rPr>
+        <w:t xml:space="preserve">To help </w:t>
+      </w:r>
+      <w:r>
+        <w:rPr>
+          <w:rStyle w:val="Emphasis"/>
+          <w:rFonts w:eastAsia="SimSun" w:cs="Arial"/>
+          <w:i w:val="false"/>
+          <w:iCs w:val="false"/>
+          <w:color w:val="00000A"/>
+          <w:sz w:val="24"/>
+          <w:szCs w:val="24"/>
+          <w:u w:val="none"/>
+          <w:lang w:val="en-US" w:eastAsia="zh-CN" w:bidi="hi-IN"/>
+        </w:rPr>
+        <w:t xml:space="preserve">medium to small practices </w:t>
+      </w:r>
+      <w:r>
+        <w:rPr>
+          <w:rStyle w:val="Emphasis"/>
+          <w:rFonts w:eastAsia="SimSun" w:cs="Arial"/>
+          <w:i w:val="false"/>
+          <w:iCs w:val="false"/>
+          <w:color w:val="00000A"/>
+          <w:sz w:val="24"/>
+          <w:szCs w:val="24"/>
+          <w:u w:val="none"/>
+          <w:lang w:val="en-US" w:eastAsia="zh-CN" w:bidi="hi-IN"/>
+        </w:rPr>
+        <w:t xml:space="preserve">attorneys efficiently handle these records, </w:t>
+      </w:r>
+      <w:r>
+        <w:rPr>
+          <w:rStyle w:val="Emphasis"/>
+          <w:rFonts w:eastAsia="SimSun" w:cs="Arial"/>
+          <w:i w:val="false"/>
+          <w:iCs w:val="false"/>
+          <w:color w:val="00000A"/>
+          <w:sz w:val="24"/>
+          <w:szCs w:val="24"/>
+          <w:u w:val="none"/>
+          <w:lang w:val="en-US" w:eastAsia="zh-CN" w:bidi="hi-IN"/>
+        </w:rPr>
+        <w:t>i</w:t>
+      </w:r>
+      <w:r>
+        <w:rPr>
+          <w:rStyle w:val="Emphasis"/>
+          <w:rFonts w:eastAsia="SimSun" w:cs="Arial"/>
+          <w:i w:val="false"/>
+          <w:iCs w:val="false"/>
+          <w:color w:val="00000A"/>
+          <w:sz w:val="24"/>
+          <w:szCs w:val="24"/>
+          <w:u w:val="none"/>
+          <w:lang w:val="en-US" w:eastAsia="zh-CN" w:bidi="hi-IN"/>
+        </w:rPr>
+        <w:t>deally, we want to</w:t>
+      </w:r>
+      <w:r>
+        <w:rPr>
+          <w:rStyle w:val="Emphasis"/>
+          <w:rFonts w:eastAsia="SimSun" w:cs="Arial"/>
+          <w:i w:val="false"/>
+          <w:iCs w:val="false"/>
+          <w:color w:val="00000A"/>
+          <w:sz w:val="24"/>
+          <w:szCs w:val="24"/>
+          <w:u w:val="none"/>
+          <w:lang w:val="en-US" w:eastAsia="zh-CN" w:bidi="hi-IN"/>
+        </w:rPr>
+        <w:t xml:space="preserve"> automate the docket text handling processes for law practices.</w:t>
+      </w:r>
+    </w:p>
+    <w:p>
+      <w:pPr>
+        <w:pStyle w:val="TextBody"/>
+        <w:rPr/>
+      </w:pPr>
+      <w:r>
+        <w:rPr>
+          <w:rStyle w:val="Emphasis"/>
+          <w:rFonts w:eastAsia="SimSun" w:cs="Arial"/>
+          <w:i w:val="false"/>
+          <w:iCs w:val="false"/>
+          <w:color w:val="00000A"/>
+          <w:sz w:val="24"/>
+          <w:szCs w:val="24"/>
+          <w:u w:val="none"/>
+          <w:lang w:val="en-US" w:eastAsia="zh-CN" w:bidi="hi-IN"/>
+        </w:rPr>
+        <w:t xml:space="preserve">The </w:t>
+      </w:r>
+      <w:r>
+        <w:rPr>
+          <w:rStyle w:val="Emphasis"/>
+          <w:rFonts w:eastAsia="SimSun" w:cs="Arial"/>
+          <w:i w:val="false"/>
+          <w:iCs w:val="false"/>
+          <w:color w:val="00000A"/>
+          <w:sz w:val="24"/>
+          <w:szCs w:val="24"/>
+          <w:u w:val="none"/>
+          <w:lang w:val="en-US" w:eastAsia="zh-CN" w:bidi="hi-IN"/>
+        </w:rPr>
+        <w:t>As</w:t>
+      </w:r>
+      <w:r>
+        <w:rPr>
+          <w:rStyle w:val="Emphasis"/>
+          <w:rFonts w:eastAsia="SimSun" w:cs="Arial"/>
+          <w:i w:val="false"/>
+          <w:iCs w:val="false"/>
+          <w:color w:val="00000A"/>
+          <w:sz w:val="24"/>
+          <w:szCs w:val="24"/>
+          <w:u w:val="none"/>
+          <w:lang w:val="en-US" w:eastAsia="zh-CN" w:bidi="hi-IN"/>
+        </w:rPr>
+        <w:t>-</w:t>
+      </w:r>
+      <w:r>
+        <w:rPr>
+          <w:rStyle w:val="Emphasis"/>
+          <w:rFonts w:eastAsia="SimSun" w:cs="Arial"/>
+          <w:i w:val="false"/>
+          <w:iCs w:val="false"/>
+          <w:color w:val="00000A"/>
+          <w:sz w:val="24"/>
+          <w:szCs w:val="24"/>
+          <w:u w:val="none"/>
+          <w:lang w:val="en-US" w:eastAsia="zh-CN" w:bidi="hi-IN"/>
+        </w:rPr>
+        <w:t xml:space="preserve">Is process for many law practices, especially smaller practices: Lawyers spend time </w:t>
+      </w:r>
+      <w:r>
+        <w:rPr>
+          <w:rStyle w:val="Emphasis"/>
+          <w:rFonts w:eastAsia="SimSun" w:cs="Arial"/>
+          <w:i w:val="false"/>
+          <w:iCs w:val="false"/>
+          <w:color w:val="00000A"/>
+          <w:sz w:val="24"/>
+          <w:szCs w:val="24"/>
+          <w:u w:val="none"/>
+          <w:lang w:val="en-US" w:eastAsia="zh-CN" w:bidi="hi-IN"/>
+        </w:rPr>
+        <w:t>reading</w:t>
+      </w:r>
+      <w:r>
+        <w:rPr>
+          <w:rStyle w:val="Emphasis"/>
+          <w:rFonts w:eastAsia="SimSun" w:cs="Arial"/>
+          <w:i w:val="false"/>
+          <w:iCs w:val="false"/>
+          <w:color w:val="00000A"/>
+          <w:sz w:val="24"/>
+          <w:szCs w:val="24"/>
+          <w:u w:val="none"/>
+          <w:lang w:val="en-US" w:eastAsia="zh-CN" w:bidi="hi-IN"/>
+        </w:rPr>
+        <w:t xml:space="preserve"> through docket text emails, and determine whether or not </w:t>
+      </w:r>
+      <w:r>
+        <w:rPr>
+          <w:rStyle w:val="Emphasis"/>
+          <w:rFonts w:eastAsia="SimSun" w:cs="Arial"/>
+          <w:i w:val="false"/>
+          <w:iCs w:val="false"/>
+          <w:color w:val="00000A"/>
+          <w:sz w:val="24"/>
+          <w:szCs w:val="24"/>
+          <w:u w:val="none"/>
+          <w:lang w:val="en-US" w:eastAsia="zh-CN" w:bidi="hi-IN"/>
+        </w:rPr>
+        <w:t xml:space="preserve">it’s necessary </w:t>
+      </w:r>
+      <w:r>
+        <w:rPr>
+          <w:rStyle w:val="Emphasis"/>
+          <w:rFonts w:eastAsia="SimSun" w:cs="Arial"/>
+          <w:i w:val="false"/>
+          <w:iCs w:val="false"/>
+          <w:color w:val="00000A"/>
+          <w:sz w:val="24"/>
+          <w:szCs w:val="24"/>
+          <w:u w:val="none"/>
+          <w:lang w:val="en-US" w:eastAsia="zh-CN" w:bidi="hi-IN"/>
+        </w:rPr>
+        <w:t xml:space="preserve">to respond and react to the docket texts, </w:t>
+      </w:r>
+      <w:r>
+        <w:rPr>
+          <w:rStyle w:val="Emphasis"/>
+          <w:rFonts w:eastAsia="SimSun" w:cs="Arial"/>
+          <w:i w:val="false"/>
+          <w:iCs w:val="false"/>
+          <w:color w:val="00000A"/>
+          <w:sz w:val="24"/>
+          <w:szCs w:val="24"/>
+          <w:u w:val="none"/>
+          <w:lang w:val="en-US" w:eastAsia="zh-CN" w:bidi="hi-IN"/>
+        </w:rPr>
+        <w:t xml:space="preserve">as well as </w:t>
+      </w:r>
+      <w:r>
+        <w:rPr>
+          <w:rStyle w:val="Emphasis"/>
+          <w:rFonts w:eastAsia="SimSun" w:cs="Arial"/>
+          <w:i w:val="false"/>
+          <w:iCs w:val="false"/>
+          <w:color w:val="00000A"/>
+          <w:sz w:val="24"/>
+          <w:szCs w:val="24"/>
+          <w:u w:val="none"/>
+          <w:lang w:val="en-US" w:eastAsia="zh-CN" w:bidi="hi-IN"/>
+        </w:rPr>
+        <w:t>how to respond and react.</w:t>
+      </w:r>
+    </w:p>
+    <w:p>
+      <w:pPr>
+        <w:pStyle w:val="TextBody"/>
+        <w:rPr/>
+      </w:pPr>
+      <w:r>
+        <w:rPr>
+          <w:rStyle w:val="Emphasis"/>
+          <w:rFonts w:eastAsia="SimSun" w:cs="Arial"/>
+          <w:i w:val="false"/>
+          <w:iCs w:val="false"/>
+          <w:color w:val="00000A"/>
+          <w:sz w:val="24"/>
+          <w:szCs w:val="24"/>
+          <w:u w:val="none"/>
+          <w:lang w:val="en-US" w:eastAsia="zh-CN" w:bidi="hi-IN"/>
+        </w:rPr>
+        <w:t xml:space="preserve">The </w:t>
+      </w:r>
+      <w:r>
+        <w:rPr>
+          <w:rStyle w:val="Emphasis"/>
+          <w:rFonts w:eastAsia="SimSun" w:cs="Arial"/>
+          <w:i w:val="false"/>
+          <w:iCs w:val="false"/>
+          <w:color w:val="00000A"/>
+          <w:sz w:val="24"/>
+          <w:szCs w:val="24"/>
+          <w:u w:val="none"/>
+          <w:lang w:val="en-US" w:eastAsia="zh-CN" w:bidi="hi-IN"/>
+        </w:rPr>
+        <w:t>To</w:t>
+      </w:r>
+      <w:r>
+        <w:rPr>
+          <w:rStyle w:val="Emphasis"/>
+          <w:rFonts w:eastAsia="SimSun" w:cs="Arial"/>
+          <w:i w:val="false"/>
+          <w:iCs w:val="false"/>
+          <w:color w:val="00000A"/>
+          <w:sz w:val="24"/>
+          <w:szCs w:val="24"/>
+          <w:u w:val="none"/>
+          <w:lang w:val="en-US" w:eastAsia="zh-CN" w:bidi="hi-IN"/>
+        </w:rPr>
+        <w:t>-B</w:t>
+      </w:r>
+      <w:r>
+        <w:rPr>
+          <w:rStyle w:val="Emphasis"/>
+          <w:rFonts w:eastAsia="SimSun" w:cs="Arial"/>
+          <w:i w:val="false"/>
+          <w:iCs w:val="false"/>
+          <w:color w:val="00000A"/>
+          <w:sz w:val="24"/>
+          <w:szCs w:val="24"/>
+          <w:u w:val="none"/>
+          <w:lang w:val="en-US" w:eastAsia="zh-CN" w:bidi="hi-IN"/>
+        </w:rPr>
+        <w:t xml:space="preserve">e process: </w:t>
+      </w:r>
+      <w:r>
+        <w:rPr>
+          <w:rStyle w:val="Emphasis"/>
+          <w:rFonts w:eastAsia="SimSun" w:cs="Arial"/>
+          <w:i w:val="false"/>
+          <w:iCs w:val="false"/>
+          <w:color w:val="00000A"/>
+          <w:sz w:val="24"/>
+          <w:szCs w:val="24"/>
+          <w:u w:val="none"/>
+          <w:lang w:val="en-US" w:eastAsia="zh-CN" w:bidi="hi-IN"/>
+        </w:rPr>
+        <w:t>an algorithm</w:t>
+      </w:r>
+      <w:r>
+        <w:rPr>
+          <w:rStyle w:val="Emphasis"/>
+          <w:rFonts w:eastAsia="SimSun" w:cs="Arial"/>
+          <w:i w:val="false"/>
+          <w:iCs w:val="false"/>
+          <w:color w:val="00000A"/>
+          <w:sz w:val="24"/>
+          <w:szCs w:val="24"/>
+          <w:u w:val="none"/>
+          <w:lang w:val="en-US" w:eastAsia="zh-CN" w:bidi="hi-IN"/>
+        </w:rPr>
+        <w:t xml:space="preserve"> scan</w:t>
+      </w:r>
+      <w:r>
+        <w:rPr>
+          <w:rStyle w:val="Emphasis"/>
+          <w:rFonts w:eastAsia="SimSun" w:cs="Arial"/>
+          <w:i w:val="false"/>
+          <w:iCs w:val="false"/>
+          <w:color w:val="00000A"/>
+          <w:sz w:val="24"/>
+          <w:szCs w:val="24"/>
+          <w:u w:val="none"/>
+          <w:lang w:val="en-US" w:eastAsia="zh-CN" w:bidi="hi-IN"/>
+        </w:rPr>
+        <w:t>s</w:t>
+      </w:r>
+      <w:r>
+        <w:rPr>
+          <w:rStyle w:val="Emphasis"/>
+          <w:rFonts w:eastAsia="SimSun" w:cs="Arial"/>
+          <w:i w:val="false"/>
+          <w:iCs w:val="false"/>
+          <w:color w:val="00000A"/>
+          <w:sz w:val="24"/>
+          <w:szCs w:val="24"/>
+          <w:u w:val="none"/>
+          <w:lang w:val="en-US" w:eastAsia="zh-CN" w:bidi="hi-IN"/>
+        </w:rPr>
+        <w:t xml:space="preserve"> the newly received docket texts and determine whether or not to respond and react. If </w:t>
+      </w:r>
+      <w:r>
+        <w:rPr>
+          <w:rStyle w:val="Emphasis"/>
+          <w:rFonts w:eastAsia="SimSun" w:cs="Arial"/>
+          <w:i w:val="false"/>
+          <w:iCs w:val="false"/>
+          <w:color w:val="00000A"/>
+          <w:sz w:val="24"/>
+          <w:szCs w:val="24"/>
+          <w:u w:val="none"/>
+          <w:lang w:val="en-US" w:eastAsia="zh-CN" w:bidi="hi-IN"/>
+        </w:rPr>
+        <w:t>response is necessary, the algorithm would also</w:t>
+      </w:r>
+      <w:r>
+        <w:rPr>
+          <w:rStyle w:val="Emphasis"/>
+          <w:rFonts w:eastAsia="SimSun" w:cs="Arial"/>
+          <w:i w:val="false"/>
+          <w:iCs w:val="false"/>
+          <w:color w:val="00000A"/>
+          <w:sz w:val="24"/>
+          <w:szCs w:val="24"/>
+          <w:u w:val="none"/>
+          <w:lang w:val="en-US" w:eastAsia="zh-CN" w:bidi="hi-IN"/>
+        </w:rPr>
+        <w:t xml:space="preserve"> </w:t>
+      </w:r>
+      <w:r>
+        <w:rPr>
+          <w:rStyle w:val="Emphasis"/>
+          <w:rFonts w:eastAsia="SimSun" w:cs="Arial"/>
+          <w:i w:val="false"/>
+          <w:iCs w:val="false"/>
+          <w:color w:val="00000A"/>
+          <w:sz w:val="24"/>
+          <w:szCs w:val="24"/>
+          <w:u w:val="none"/>
+          <w:lang w:val="en-US" w:eastAsia="zh-CN" w:bidi="hi-IN"/>
+        </w:rPr>
+        <w:t>make</w:t>
+      </w:r>
+      <w:r>
+        <w:rPr>
+          <w:rStyle w:val="Emphasis"/>
+          <w:rFonts w:eastAsia="SimSun" w:cs="Arial"/>
+          <w:i w:val="false"/>
+          <w:iCs w:val="false"/>
+          <w:color w:val="00000A"/>
+          <w:sz w:val="24"/>
+          <w:szCs w:val="24"/>
+          <w:u w:val="none"/>
+          <w:lang w:val="en-US" w:eastAsia="zh-CN" w:bidi="hi-IN"/>
+        </w:rPr>
+        <w:t xml:space="preserve"> the appropriate </w:t>
+      </w:r>
+      <w:r>
+        <w:rPr>
+          <w:rStyle w:val="Emphasis"/>
+          <w:rFonts w:eastAsia="SimSun" w:cs="Arial"/>
+          <w:i w:val="false"/>
+          <w:iCs w:val="false"/>
+          <w:color w:val="00000A"/>
+          <w:sz w:val="24"/>
+          <w:szCs w:val="24"/>
+          <w:u w:val="none"/>
+          <w:lang w:val="en-US" w:eastAsia="zh-CN" w:bidi="hi-IN"/>
+        </w:rPr>
+        <w:t>response</w:t>
+      </w:r>
+      <w:r>
+        <w:rPr>
+          <w:rStyle w:val="Emphasis"/>
+          <w:rFonts w:eastAsia="SimSun" w:cs="Arial"/>
+          <w:i w:val="false"/>
+          <w:iCs w:val="false"/>
+          <w:color w:val="00000A"/>
+          <w:sz w:val="24"/>
+          <w:szCs w:val="24"/>
+          <w:u w:val="none"/>
+          <w:lang w:val="en-US" w:eastAsia="zh-CN" w:bidi="hi-IN"/>
+        </w:rPr>
+        <w:t xml:space="preserve"> such as draft email</w:t>
+      </w:r>
+      <w:r>
+        <w:rPr>
+          <w:rStyle w:val="Emphasis"/>
+          <w:rFonts w:eastAsia="SimSun" w:cs="Arial"/>
+          <w:i w:val="false"/>
+          <w:iCs w:val="false"/>
+          <w:color w:val="00000A"/>
+          <w:sz w:val="24"/>
+          <w:szCs w:val="24"/>
+          <w:u w:val="none"/>
+          <w:lang w:val="en-US" w:eastAsia="zh-CN" w:bidi="hi-IN"/>
+        </w:rPr>
+        <w:t>s</w:t>
+      </w:r>
+      <w:r>
+        <w:rPr>
+          <w:rStyle w:val="Emphasis"/>
+          <w:rFonts w:eastAsia="SimSun" w:cs="Arial"/>
+          <w:i w:val="false"/>
+          <w:iCs w:val="false"/>
+          <w:color w:val="00000A"/>
+          <w:sz w:val="24"/>
+          <w:szCs w:val="24"/>
+          <w:u w:val="none"/>
+          <w:lang w:val="en-US" w:eastAsia="zh-CN" w:bidi="hi-IN"/>
+        </w:rPr>
+        <w:t>, schedule appointment</w:t>
+      </w:r>
+      <w:r>
+        <w:rPr>
+          <w:rStyle w:val="Emphasis"/>
+          <w:rFonts w:eastAsia="SimSun" w:cs="Arial"/>
+          <w:i w:val="false"/>
+          <w:iCs w:val="false"/>
+          <w:color w:val="00000A"/>
+          <w:sz w:val="24"/>
+          <w:szCs w:val="24"/>
+          <w:u w:val="none"/>
+          <w:lang w:val="en-US" w:eastAsia="zh-CN" w:bidi="hi-IN"/>
+        </w:rPr>
+        <w:t>s</w:t>
+      </w:r>
+      <w:r>
+        <w:rPr>
+          <w:rStyle w:val="Emphasis"/>
+          <w:rFonts w:eastAsia="SimSun" w:cs="Arial"/>
+          <w:i w:val="false"/>
+          <w:iCs w:val="false"/>
+          <w:color w:val="00000A"/>
+          <w:sz w:val="24"/>
+          <w:szCs w:val="24"/>
+          <w:u w:val="none"/>
+          <w:lang w:val="en-US" w:eastAsia="zh-CN" w:bidi="hi-IN"/>
+        </w:rPr>
+        <w:t xml:space="preserve"> with the client</w:t>
+      </w:r>
+      <w:r>
+        <w:rPr>
+          <w:rStyle w:val="Emphasis"/>
+          <w:rFonts w:eastAsia="SimSun" w:cs="Arial"/>
+          <w:i w:val="false"/>
+          <w:iCs w:val="false"/>
+          <w:color w:val="00000A"/>
+          <w:sz w:val="24"/>
+          <w:szCs w:val="24"/>
+          <w:u w:val="none"/>
+          <w:lang w:val="en-US" w:eastAsia="zh-CN" w:bidi="hi-IN"/>
+        </w:rPr>
+        <w:t>s</w:t>
+      </w:r>
+      <w:r>
+        <w:rPr>
+          <w:rStyle w:val="Emphasis"/>
+          <w:rFonts w:eastAsia="SimSun" w:cs="Arial"/>
+          <w:i w:val="false"/>
+          <w:iCs w:val="false"/>
+          <w:color w:val="00000A"/>
+          <w:sz w:val="24"/>
+          <w:szCs w:val="24"/>
+          <w:u w:val="none"/>
+          <w:lang w:val="en-US" w:eastAsia="zh-CN" w:bidi="hi-IN"/>
+        </w:rPr>
+        <w:t>, etc.</w:t>
       </w:r>
     </w:p>
     <w:p>
@@ -405,6 +1043,45 @@
           <w:iCs w:val="false"/>
           <w:u w:val="none"/>
         </w:rPr>
+        <w:t xml:space="preserve">Ideally, this should be a supervised classification exercise, as in for every docket text, we would have corresponding targets telling us how an attorney would respond. </w:t>
+      </w:r>
+      <w:r>
+        <w:rPr>
+          <w:rStyle w:val="Emphasis"/>
+          <w:i w:val="false"/>
+          <w:iCs w:val="false"/>
+          <w:u w:val="none"/>
+        </w:rPr>
+        <w:t xml:space="preserve">However, unless we have historical data recording responses, or ask attorneys to go through our dataset and provide responses, we can’t proceed with the supervised classification exercise. </w:t>
+      </w:r>
+    </w:p>
+    <w:p>
+      <w:pPr>
+        <w:pStyle w:val="TextBody"/>
+        <w:rPr/>
+      </w:pPr>
+      <w:r>
+        <w:rPr>
+          <w:rStyle w:val="Emphasis"/>
+          <w:i w:val="false"/>
+          <w:iCs w:val="false"/>
+          <w:u w:val="none"/>
+        </w:rPr>
+        <w:t>Instead of a supervised classification exercise, we can first try an unsupervised classification exercise. More specifically, we can try topic modeling. If we determine how many topics the docket texts can be classified into, the algorithm will identify the most likely topics each text belongs to. Therefore, instead of using brute force to classify each docket text, attorneys can identify the responses more efficiently based on the topics assigned.</w:t>
+      </w:r>
+    </w:p>
+    <w:p>
+      <w:pPr>
+        <w:pStyle w:val="TextBody"/>
+        <w:rPr/>
+      </w:pPr>
+      <w:r>
+        <w:rPr>
+          <w:rStyle w:val="Emphasis"/>
+          <w:i w:val="false"/>
+          <w:iCs w:val="false"/>
+          <w:u w:val="none"/>
+        </w:rPr>
         <w:t>There are many difficulties with this exercise:</w:t>
       </w:r>
     </w:p>
@@ -424,7 +1101,43 @@
           <w:iCs w:val="false"/>
           <w:u w:val="none"/>
         </w:rPr>
-        <w:t xml:space="preserve">Difficult to acquire a large database: even though these texts are publicly available, they do come with a price. </w:t>
+        <w:t xml:space="preserve">Difficult to acquire a large database: even though the </w:t>
+      </w:r>
+      <w:r>
+        <w:rPr>
+          <w:rStyle w:val="Emphasis"/>
+          <w:i w:val="false"/>
+          <w:iCs w:val="false"/>
+          <w:u w:val="none"/>
+        </w:rPr>
+        <w:t>docket</w:t>
+      </w:r>
+      <w:r>
+        <w:rPr>
+          <w:rStyle w:val="Emphasis"/>
+          <w:i w:val="false"/>
+          <w:iCs w:val="false"/>
+          <w:u w:val="none"/>
+        </w:rPr>
+        <w:t xml:space="preserve"> texts are publicly available, they </w:t>
+      </w:r>
+      <w:r>
+        <w:rPr>
+          <w:rStyle w:val="Emphasis"/>
+          <w:i w:val="false"/>
+          <w:iCs w:val="false"/>
+          <w:u w:val="none"/>
+        </w:rPr>
+        <w:t>are only available with a fee</w:t>
+      </w:r>
+      <w:r>
+        <w:rPr>
+          <w:rStyle w:val="Emphasis"/>
+          <w:i w:val="false"/>
+          <w:iCs w:val="false"/>
+          <w:u w:val="none"/>
+        </w:rPr>
+        <w:t xml:space="preserve">. </w:t>
       </w:r>
       <w:r>
         <w:rPr>
@@ -442,16 +1155,16 @@
           <w:iCs w:val="false"/>
           <w:u w:val="none"/>
         </w:rPr>
-        <w:t xml:space="preserve"> data mean</w:t>
-      </w:r>
-      <w:r>
-        <w:rPr>
-          <w:rStyle w:val="Emphasis"/>
-          <w:i w:val="false"/>
-          <w:iCs w:val="false"/>
-          <w:u w:val="none"/>
-        </w:rPr>
-        <w:t>t</w:t>
+        <w:t xml:space="preserve"> data </w:t>
+      </w:r>
+      <w:r>
+        <w:rPr>
+          <w:rStyle w:val="Emphasis"/>
+          <w:i w:val="false"/>
+          <w:iCs w:val="false"/>
+          <w:u w:val="none"/>
+        </w:rPr>
+        <w:t>means</w:t>
       </w:r>
       <w:r>
         <w:rPr>
@@ -496,7 +1209,7 @@
           <w:iCs w:val="false"/>
           <w:u w:val="none"/>
         </w:rPr>
-        <w:t xml:space="preserve"> for cases that may or may not be relevant, and download the latest docket text</w:t>
+        <w:t xml:space="preserve"> for cases that may or may not be relevant, and download the docket text</w:t>
       </w:r>
       <w:r>
         <w:rPr>
@@ -533,16 +1246,52 @@
           <w:iCs w:val="false"/>
           <w:u w:val="none"/>
         </w:rPr>
-        <w:t xml:space="preserve">This is an unsupervised exercise: there is no target for this dataset, meaning the dataset does not come with answers on whether a lawyer should respond and react, or how to respond or react. Therefore, unless someone is willing to go through each individual texts to determine the targets for the dataset, </w:t>
-      </w:r>
-      <w:r>
-        <w:rPr>
-          <w:rStyle w:val="Emphasis"/>
-          <w:i w:val="false"/>
-          <w:iCs w:val="false"/>
-          <w:u w:val="none"/>
-        </w:rPr>
-        <w:t xml:space="preserve">this is an unsupervised classification exercise. </w:t>
+        <w:t xml:space="preserve">This is an unsupervised </w:t>
+      </w:r>
+      <w:r>
+        <w:rPr>
+          <w:rStyle w:val="Emphasis"/>
+          <w:i w:val="false"/>
+          <w:iCs w:val="false"/>
+          <w:u w:val="none"/>
+        </w:rPr>
+        <w:t xml:space="preserve">modeling </w:t>
+      </w:r>
+      <w:r>
+        <w:rPr>
+          <w:rStyle w:val="Emphasis"/>
+          <w:i w:val="false"/>
+          <w:iCs w:val="false"/>
+          <w:u w:val="none"/>
+        </w:rPr>
+        <w:t xml:space="preserve">exercise: there is no target for this dataset, meaning the dataset does not come with answers on whether a lawyer should respond and react, or how to respond or react. Therefore, unless someone is willing to go through each texts to determine the targets, </w:t>
+      </w:r>
+      <w:r>
+        <w:rPr>
+          <w:rStyle w:val="Emphasis"/>
+          <w:i w:val="false"/>
+          <w:iCs w:val="false"/>
+          <w:u w:val="none"/>
+        </w:rPr>
+        <w:t xml:space="preserve">this is an unsupervised classification </w:t>
+      </w:r>
+      <w:r>
+        <w:rPr>
+          <w:rStyle w:val="Emphasis"/>
+          <w:i w:val="false"/>
+          <w:iCs w:val="false"/>
+          <w:u w:val="none"/>
+        </w:rPr>
+        <w:t xml:space="preserve">(topic modeling) </w:t>
+      </w:r>
+      <w:r>
+        <w:rPr>
+          <w:rStyle w:val="Emphasis"/>
+          <w:i w:val="false"/>
+          <w:iCs w:val="false"/>
+          <w:u w:val="none"/>
+        </w:rPr>
+        <w:t xml:space="preserve">exercise. </w:t>
       </w:r>
     </w:p>
     <w:p>
@@ -561,16 +1310,34 @@
           <w:iCs w:val="false"/>
           <w:u w:val="none"/>
         </w:rPr>
-        <w:t xml:space="preserve">Lots of SME is required: </w:t>
-      </w:r>
-      <w:r>
-        <w:rPr>
-          <w:rStyle w:val="Emphasis"/>
-          <w:i w:val="false"/>
-          <w:iCs w:val="false"/>
-          <w:u w:val="none"/>
-        </w:rPr>
-        <w:t>to perform NLP or topic modeling for this exercise, we need to avoid  GIGO (garbage in, garbage out). This meant that in each step, we needed experts to interpret our input and output results:</w:t>
+        <w:t xml:space="preserve">SME is required: </w:t>
+      </w:r>
+      <w:r>
+        <w:rPr>
+          <w:rStyle w:val="Emphasis"/>
+          <w:i w:val="false"/>
+          <w:iCs w:val="false"/>
+          <w:u w:val="none"/>
+        </w:rPr>
+        <w:t xml:space="preserve">to perform NLP or topic modeling for this exercise, we need to avoid GIGO (garbage in, garbage out). This meant that </w:t>
+      </w:r>
+      <w:r>
+        <w:rPr>
+          <w:rStyle w:val="Emphasis"/>
+          <w:i w:val="false"/>
+          <w:iCs w:val="false"/>
+          <w:u w:val="none"/>
+        </w:rPr>
+        <w:t>at</w:t>
+      </w:r>
+      <w:r>
+        <w:rPr>
+          <w:rStyle w:val="Emphasis"/>
+          <w:i w:val="false"/>
+          <w:iCs w:val="false"/>
+          <w:u w:val="none"/>
+        </w:rPr>
+        <w:t xml:space="preserve"> each step, we needed experts to interpret our input and output results:</w:t>
       </w:r>
     </w:p>
     <w:p>
@@ -589,7 +1356,25 @@
           <w:iCs w:val="false"/>
           <w:u w:val="none"/>
         </w:rPr>
-        <w:t>During NLP, we need to clean enough to remove all the unwanted texts, but not too much so the origin meanings or relevant keywords were lost.</w:t>
+        <w:t xml:space="preserve">During NLP, we need to clean enough to remove all the unwanted texts, but not too much so the meanings or relevant keywords </w:t>
+      </w:r>
+      <w:r>
+        <w:rPr>
+          <w:rStyle w:val="Emphasis"/>
+          <w:i w:val="false"/>
+          <w:iCs w:val="false"/>
+          <w:u w:val="none"/>
+        </w:rPr>
+        <w:t>are</w:t>
+      </w:r>
+      <w:r>
+        <w:rPr>
+          <w:rStyle w:val="Emphasis"/>
+          <w:i w:val="false"/>
+          <w:iCs w:val="false"/>
+          <w:u w:val="none"/>
+        </w:rPr>
+        <w:t xml:space="preserve"> lost.</w:t>
       </w:r>
     </w:p>
     <w:p>
@@ -627,7 +1412,43 @@
           <w:iCs w:val="false"/>
           <w:u w:val="none"/>
         </w:rPr>
-        <w:t>During Topic Modeling, we need to determine the best suited number of topics, as well as interpret the topics correctly.</w:t>
+        <w:t xml:space="preserve">During Topic Modeling, we need to determine the </w:t>
+      </w:r>
+      <w:r>
+        <w:rPr>
+          <w:rStyle w:val="Emphasis"/>
+          <w:i w:val="false"/>
+          <w:iCs w:val="false"/>
+          <w:u w:val="none"/>
+        </w:rPr>
+        <w:t>optimal</w:t>
+      </w:r>
+      <w:r>
+        <w:rPr>
+          <w:rStyle w:val="Emphasis"/>
+          <w:i w:val="false"/>
+          <w:iCs w:val="false"/>
+          <w:u w:val="none"/>
+        </w:rPr>
+        <w:t xml:space="preserve"> number of topics, as well as interpret </w:t>
+      </w:r>
+      <w:r>
+        <w:rPr>
+          <w:rStyle w:val="Emphasis"/>
+          <w:i w:val="false"/>
+          <w:iCs w:val="false"/>
+          <w:u w:val="none"/>
+        </w:rPr>
+        <w:t>each</w:t>
+      </w:r>
+      <w:r>
+        <w:rPr>
+          <w:rStyle w:val="Emphasis"/>
+          <w:i w:val="false"/>
+          <w:iCs w:val="false"/>
+          <w:u w:val="none"/>
+        </w:rPr>
+        <w:t xml:space="preserve"> topics correctly.</w:t>
       </w:r>
     </w:p>
     <w:p>
@@ -646,7 +1467,61 @@
           <w:iCs w:val="false"/>
           <w:u w:val="none"/>
         </w:rPr>
-        <w:t>Testing: we also require experts to tell us whether our model is working for newly introduced datasets.</w:t>
+        <w:t xml:space="preserve">Testing: we require </w:t>
+      </w:r>
+      <w:r>
+        <w:rPr>
+          <w:rStyle w:val="Emphasis"/>
+          <w:i w:val="false"/>
+          <w:iCs w:val="false"/>
+          <w:u w:val="none"/>
+        </w:rPr>
+        <w:t>SMEs</w:t>
+      </w:r>
+      <w:r>
+        <w:rPr>
+          <w:rStyle w:val="Emphasis"/>
+          <w:i w:val="false"/>
+          <w:iCs w:val="false"/>
+          <w:u w:val="none"/>
+        </w:rPr>
+        <w:t xml:space="preserve"> to tell us whether our model is </w:t>
+      </w:r>
+      <w:r>
+        <w:rPr>
+          <w:rStyle w:val="Emphasis"/>
+          <w:i w:val="false"/>
+          <w:iCs w:val="false"/>
+          <w:u w:val="none"/>
+        </w:rPr>
+        <w:t>assigning topics correctly</w:t>
+      </w:r>
+      <w:r>
+        <w:rPr>
+          <w:rStyle w:val="Emphasis"/>
+          <w:i w:val="false"/>
+          <w:iCs w:val="false"/>
+          <w:u w:val="none"/>
+        </w:rPr>
+        <w:t xml:space="preserve"> for </w:t>
+      </w:r>
+      <w:r>
+        <w:rPr>
+          <w:rStyle w:val="Emphasis"/>
+          <w:i w:val="false"/>
+          <w:iCs w:val="false"/>
+          <w:u w:val="none"/>
+        </w:rPr>
+        <w:t>the test</w:t>
+      </w:r>
+      <w:r>
+        <w:rPr>
+          <w:rStyle w:val="Emphasis"/>
+          <w:i w:val="false"/>
+          <w:iCs w:val="false"/>
+          <w:u w:val="none"/>
+        </w:rPr>
+        <w:t xml:space="preserve"> dataset.</w:t>
       </w:r>
     </w:p>
     <w:p>
@@ -665,7 +1540,61 @@
           <w:iCs w:val="false"/>
           <w:u w:val="none"/>
         </w:rPr>
-        <w:t>After Topic Modeling, we also need experts to tell us if actions need to be taken, and what type of actions are relevant.</w:t>
+        <w:t xml:space="preserve">After Topic Modeling, we need </w:t>
+      </w:r>
+      <w:r>
+        <w:rPr>
+          <w:rStyle w:val="Emphasis"/>
+          <w:i w:val="false"/>
+          <w:iCs w:val="false"/>
+          <w:u w:val="none"/>
+        </w:rPr>
+        <w:t>SMEs</w:t>
+      </w:r>
+      <w:r>
+        <w:rPr>
+          <w:rStyle w:val="Emphasis"/>
+          <w:i w:val="false"/>
+          <w:iCs w:val="false"/>
+          <w:u w:val="none"/>
+        </w:rPr>
+        <w:t xml:space="preserve"> to tell us if </w:t>
+      </w:r>
+      <w:r>
+        <w:rPr>
+          <w:rStyle w:val="Emphasis"/>
+          <w:i w:val="false"/>
+          <w:iCs w:val="false"/>
+          <w:u w:val="none"/>
+        </w:rPr>
+        <w:t xml:space="preserve">any </w:t>
+      </w:r>
+      <w:r>
+        <w:rPr>
+          <w:rStyle w:val="Emphasis"/>
+          <w:i w:val="false"/>
+          <w:iCs w:val="false"/>
+          <w:u w:val="none"/>
+        </w:rPr>
+        <w:t>action need</w:t>
+      </w:r>
+      <w:r>
+        <w:rPr>
+          <w:rStyle w:val="Emphasis"/>
+          <w:i w:val="false"/>
+          <w:iCs w:val="false"/>
+          <w:u w:val="none"/>
+        </w:rPr>
+        <w:t>s</w:t>
+      </w:r>
+      <w:r>
+        <w:rPr>
+          <w:rStyle w:val="Emphasis"/>
+          <w:i w:val="false"/>
+          <w:iCs w:val="false"/>
+          <w:u w:val="none"/>
+        </w:rPr>
+        <w:t xml:space="preserve"> to be taken, and what type of actions are relevant.</w:t>
       </w:r>
     </w:p>
     <w:p>
@@ -703,7 +1632,25 @@
           <w:iCs w:val="false"/>
           <w:u w:val="none"/>
         </w:rPr>
-        <w:t>Collect more data?</w:t>
+        <w:t>We can collect</w:t>
+      </w:r>
+      <w:r>
+        <w:rPr>
+          <w:rStyle w:val="Emphasis"/>
+          <w:i w:val="false"/>
+          <w:iCs w:val="false"/>
+          <w:u w:val="none"/>
+        </w:rPr>
+        <w:t xml:space="preserve"> more data. </w:t>
+      </w:r>
+      <w:r>
+        <w:rPr>
+          <w:rStyle w:val="Emphasis"/>
+          <w:i w:val="false"/>
+          <w:iCs w:val="false"/>
+          <w:u w:val="none"/>
+        </w:rPr>
+        <w:t>But this comes with a price.</w:t>
       </w:r>
     </w:p>
     <w:p>
@@ -722,7 +1669,61 @@
           <w:iCs w:val="false"/>
           <w:u w:val="none"/>
         </w:rPr>
-        <w:t>Make this exercise a supervised classification exercise, and ask the expert to provide targets for each feature?</w:t>
+        <w:t xml:space="preserve">Make this exercise a supervised classification exercise </w:t>
+      </w:r>
+      <w:r>
+        <w:rPr>
+          <w:rStyle w:val="Emphasis"/>
+          <w:i w:val="false"/>
+          <w:iCs w:val="false"/>
+          <w:u w:val="none"/>
+        </w:rPr>
+        <w:t>by</w:t>
+      </w:r>
+      <w:r>
+        <w:rPr>
+          <w:rStyle w:val="Emphasis"/>
+          <w:i w:val="false"/>
+          <w:iCs w:val="false"/>
+          <w:u w:val="none"/>
+        </w:rPr>
+        <w:t xml:space="preserve"> ask</w:t>
+      </w:r>
+      <w:r>
+        <w:rPr>
+          <w:rStyle w:val="Emphasis"/>
+          <w:i w:val="false"/>
+          <w:iCs w:val="false"/>
+          <w:u w:val="none"/>
+        </w:rPr>
+        <w:t>ing</w:t>
+      </w:r>
+      <w:r>
+        <w:rPr>
+          <w:rStyle w:val="Emphasis"/>
+          <w:i w:val="false"/>
+          <w:iCs w:val="false"/>
+          <w:u w:val="none"/>
+        </w:rPr>
+        <w:t xml:space="preserve"> the </w:t>
+      </w:r>
+      <w:r>
+        <w:rPr>
+          <w:rStyle w:val="Emphasis"/>
+          <w:i w:val="false"/>
+          <w:iCs w:val="false"/>
+          <w:u w:val="none"/>
+        </w:rPr>
+        <w:t>SMEs</w:t>
+      </w:r>
+      <w:r>
+        <w:rPr>
+          <w:rStyle w:val="Emphasis"/>
+          <w:i w:val="false"/>
+          <w:iCs w:val="false"/>
+          <w:u w:val="none"/>
+        </w:rPr>
+        <w:t xml:space="preserve"> to provide targets for each feature.</w:t>
       </w:r>
     </w:p>
     <w:p>
@@ -748,7 +1749,7 @@
       </w:pPr>
       <w:r>
         <w:rPr/>
-        <w:t>Since this is an unsupervised exercise, we rely on our expert to determine the accuracy on whether the the model able to classify topics correctly.</w:t>
+        <w:t>Since this is an unsupervised exercise, we rely on our SMEs to determine the correctness of our classifications. Accuracy will be the metric that we measure/compare our modeling results.</w:t>
       </w:r>
     </w:p>
     <w:p>
@@ -758,7 +1759,6 @@
           <w:ilvl w:val="0"/>
           <w:numId w:val="0"/>
         </w:numPr>
-        <w:outlineLvl w:val="1"/>
         <w:rPr/>
       </w:pPr>
       <w:r>
@@ -793,17 +1793,783 @@
         </w:numPr>
         <w:rPr/>
       </w:pPr>
-      <w:bookmarkStart w:id="5" w:name="user-content-data-exploration"/>
-      <w:bookmarkEnd w:id="5"/>
-      <w:r>
-        <w:rPr/>
-        <w:t>Data Exploration</w:t>
-      </w:r>
-    </w:p>
-    <w:p>
-      <w:pPr>
-        <w:pStyle w:val="TextBody"/>
-        <w:rPr/>
+      <w:r>
+        <w:rPr/>
+        <w:t xml:space="preserve">NLP </w:t>
+      </w:r>
+      <w:r>
+        <w:rPr/>
+        <w:t>(Natural Language Processing) – Cleaning</w:t>
+      </w:r>
+    </w:p>
+    <w:p>
+      <w:pPr>
+        <w:pStyle w:val="TextBody"/>
+        <w:rPr>
+          <w:b w:val="false"/>
+          <w:b w:val="false"/>
+          <w:bCs w:val="false"/>
+          <w:sz w:val="24"/>
+          <w:szCs w:val="24"/>
+          <w:u w:val="single"/>
+        </w:rPr>
+      </w:pPr>
+      <w:r>
+        <w:rPr>
+          <w:b w:val="false"/>
+          <w:bCs w:val="false"/>
+          <w:sz w:val="24"/>
+          <w:szCs w:val="24"/>
+          <w:u w:val="single"/>
+        </w:rPr>
+        <w:t>Organization and Name identification</w:t>
+      </w:r>
+    </w:p>
+    <w:p>
+      <w:pPr>
+        <w:pStyle w:val="TextBody"/>
+        <w:rPr>
+          <w:b w:val="false"/>
+          <w:b w:val="false"/>
+          <w:bCs w:val="false"/>
+          <w:sz w:val="24"/>
+          <w:szCs w:val="24"/>
+        </w:rPr>
+      </w:pPr>
+      <w:r>
+        <w:rPr>
+          <w:b w:val="false"/>
+          <w:bCs w:val="false"/>
+          <w:sz w:val="24"/>
+          <w:szCs w:val="24"/>
+        </w:rPr>
+        <w:t>Oftentimes names and organizations are irrelevant in topic modeling, as names and organizations are too specific on the case bases. Therefore, I’m using the tagger (Stanford NER) that Stanford developed to identify and remove names and organizations out of the docket texts.</w:t>
+      </w:r>
+    </w:p>
+    <w:p>
+      <w:pPr>
+        <w:pStyle w:val="TextBody"/>
+        <w:rPr>
+          <w:b w:val="false"/>
+          <w:b w:val="false"/>
+          <w:bCs w:val="false"/>
+          <w:sz w:val="24"/>
+          <w:szCs w:val="24"/>
+        </w:rPr>
+      </w:pPr>
+      <w:r>
+        <w:rPr>
+          <w:b w:val="false"/>
+          <w:bCs w:val="false"/>
+          <w:sz w:val="24"/>
+          <w:szCs w:val="24"/>
+        </w:rPr>
+        <w:t>However, we’ll later find that Stanford NER didn’t do a thorough job in this task. This means we’ll iterate through the NLP and modeling process to find more irrelevant object in our docket texts for removal.</w:t>
+      </w:r>
+    </w:p>
+    <w:p>
+      <w:pPr>
+        <w:pStyle w:val="TextBody"/>
+        <w:rPr>
+          <w:b w:val="false"/>
+          <w:b w:val="false"/>
+          <w:bCs w:val="false"/>
+          <w:sz w:val="24"/>
+          <w:szCs w:val="24"/>
+        </w:rPr>
+      </w:pPr>
+      <w:r>
+        <w:rPr>
+          <w:b w:val="false"/>
+          <w:bCs w:val="false"/>
+          <w:sz w:val="24"/>
+          <w:szCs w:val="24"/>
+        </w:rPr>
+      </w:r>
+    </w:p>
+    <w:p>
+      <w:pPr>
+        <w:pStyle w:val="TextBody"/>
+        <w:rPr>
+          <w:u w:val="single"/>
+        </w:rPr>
+      </w:pPr>
+      <w:r>
+        <w:rPr>
+          <w:b w:val="false"/>
+          <w:bCs w:val="false"/>
+          <w:sz w:val="24"/>
+          <w:szCs w:val="24"/>
+          <w:u w:val="single"/>
+        </w:rPr>
+        <w:t xml:space="preserve">Lemmatization </w:t>
+      </w:r>
+      <w:r>
+        <w:rPr>
+          <w:b w:val="false"/>
+          <w:bCs w:val="false"/>
+          <w:sz w:val="24"/>
+          <w:szCs w:val="24"/>
+          <w:u w:val="single"/>
+        </w:rPr>
+        <w:t xml:space="preserve">and </w:t>
+      </w:r>
+      <w:r>
+        <w:rPr>
+          <w:b w:val="false"/>
+          <w:bCs w:val="false"/>
+          <w:sz w:val="24"/>
+          <w:szCs w:val="24"/>
+          <w:u w:val="single"/>
+        </w:rPr>
+        <w:t xml:space="preserve">POS </w:t>
+      </w:r>
+      <w:r>
+        <w:rPr>
+          <w:b w:val="false"/>
+          <w:bCs w:val="false"/>
+          <w:sz w:val="24"/>
+          <w:szCs w:val="24"/>
+          <w:u w:val="single"/>
+        </w:rPr>
+        <w:t>I</w:t>
+      </w:r>
+      <w:r>
+        <w:rPr>
+          <w:b w:val="false"/>
+          <w:bCs w:val="false"/>
+          <w:sz w:val="24"/>
+          <w:szCs w:val="24"/>
+          <w:u w:val="single"/>
+        </w:rPr>
+        <w:t>dentification</w:t>
+      </w:r>
+    </w:p>
+    <w:p>
+      <w:pPr>
+        <w:pStyle w:val="TextBody"/>
+        <w:rPr>
+          <w:b w:val="false"/>
+          <w:b w:val="false"/>
+          <w:bCs w:val="false"/>
+          <w:sz w:val="24"/>
+          <w:szCs w:val="24"/>
+        </w:rPr>
+      </w:pPr>
+      <w:r>
+        <w:rPr>
+          <w:b w:val="false"/>
+          <w:bCs w:val="false"/>
+          <w:sz w:val="24"/>
+          <w:szCs w:val="24"/>
+        </w:rPr>
+        <w:t>Lemmatization is a process to return words back to its original form. For example, plural back to singular, and past tense into present. This will help us simplify our texts without changing the meaning of the texts.</w:t>
+      </w:r>
+    </w:p>
+    <w:p>
+      <w:pPr>
+        <w:pStyle w:val="TextBody"/>
+        <w:rPr/>
+      </w:pPr>
+      <w:r>
+        <w:rPr>
+          <w:b w:val="false"/>
+          <w:bCs w:val="false"/>
+          <w:sz w:val="24"/>
+          <w:szCs w:val="24"/>
+        </w:rPr>
+        <w:t xml:space="preserve">Parts of speech identifiers help us identify </w:t>
+      </w:r>
+      <w:r>
+        <w:rPr>
+          <w:b w:val="false"/>
+          <w:bCs w:val="false"/>
+          <w:sz w:val="24"/>
+          <w:szCs w:val="24"/>
+        </w:rPr>
+        <w:t xml:space="preserve">structure of sentences and </w:t>
+      </w:r>
+      <w:r>
+        <w:rPr>
+          <w:b w:val="false"/>
+          <w:bCs w:val="false"/>
+          <w:sz w:val="24"/>
+          <w:szCs w:val="24"/>
+        </w:rPr>
+        <w:t xml:space="preserve">words that </w:t>
+      </w:r>
+      <w:r>
+        <w:rPr>
+          <w:b w:val="false"/>
+          <w:bCs w:val="false"/>
+          <w:sz w:val="24"/>
+          <w:szCs w:val="24"/>
+        </w:rPr>
+        <w:t>should be removed. Numbers, dates, and pronouns are examples of things to be removed without changing the meaning of the texts. Our goal is to make our cleaned texts as simplified as possible without loosing meaning or keywords.</w:t>
+      </w:r>
+    </w:p>
+    <w:p>
+      <w:pPr>
+        <w:pStyle w:val="TextBody"/>
+        <w:rPr>
+          <w:b w:val="false"/>
+          <w:b w:val="false"/>
+          <w:bCs w:val="false"/>
+          <w:sz w:val="24"/>
+          <w:szCs w:val="24"/>
+        </w:rPr>
+      </w:pPr>
+      <w:r>
+        <w:rPr>
+          <w:b w:val="false"/>
+          <w:bCs w:val="false"/>
+          <w:sz w:val="24"/>
+          <w:szCs w:val="24"/>
+        </w:rPr>
+      </w:r>
+    </w:p>
+    <w:p>
+      <w:pPr>
+        <w:pStyle w:val="TextBody"/>
+        <w:rPr>
+          <w:u w:val="single"/>
+        </w:rPr>
+      </w:pPr>
+      <w:r>
+        <w:rPr>
+          <w:b w:val="false"/>
+          <w:bCs w:val="false"/>
+          <w:sz w:val="24"/>
+          <w:szCs w:val="24"/>
+          <w:u w:val="single"/>
+        </w:rPr>
+        <w:t>S</w:t>
+      </w:r>
+      <w:r>
+        <w:rPr>
+          <w:b w:val="false"/>
+          <w:bCs w:val="false"/>
+          <w:sz w:val="24"/>
+          <w:szCs w:val="24"/>
+          <w:u w:val="single"/>
+        </w:rPr>
+        <w:t>top Words Identification</w:t>
+      </w:r>
+    </w:p>
+    <w:p>
+      <w:pPr>
+        <w:pStyle w:val="TextBody"/>
+        <w:rPr>
+          <w:b w:val="false"/>
+          <w:b w:val="false"/>
+          <w:bCs w:val="false"/>
+          <w:sz w:val="24"/>
+          <w:szCs w:val="24"/>
+        </w:rPr>
+      </w:pPr>
+      <w:r>
+        <w:rPr>
+          <w:b w:val="false"/>
+          <w:bCs w:val="false"/>
+          <w:sz w:val="24"/>
+          <w:szCs w:val="24"/>
+        </w:rPr>
+        <w:t>Stop words are words that we often use and do not have particular meaning. These are also removed from the docket texts.</w:t>
+      </w:r>
+    </w:p>
+    <w:p>
+      <w:pPr>
+        <w:pStyle w:val="TextBody"/>
+        <w:rPr>
+          <w:b w:val="false"/>
+          <w:b w:val="false"/>
+          <w:bCs w:val="false"/>
+          <w:sz w:val="24"/>
+          <w:szCs w:val="24"/>
+        </w:rPr>
+      </w:pPr>
+      <w:r>
+        <w:rPr>
+          <w:b w:val="false"/>
+          <w:bCs w:val="false"/>
+          <w:sz w:val="24"/>
+          <w:szCs w:val="24"/>
+        </w:rPr>
+      </w:r>
+    </w:p>
+    <w:p>
+      <w:pPr>
+        <w:pStyle w:val="TextBody"/>
+        <w:rPr>
+          <w:u w:val="single"/>
+        </w:rPr>
+      </w:pPr>
+      <w:r>
+        <w:rPr>
+          <w:b w:val="false"/>
+          <w:bCs w:val="false"/>
+          <w:sz w:val="24"/>
+          <w:szCs w:val="24"/>
+          <w:u w:val="single"/>
+        </w:rPr>
+        <w:t xml:space="preserve">Punctuation </w:t>
+      </w:r>
+      <w:r>
+        <w:rPr>
+          <w:b w:val="false"/>
+          <w:bCs w:val="false"/>
+          <w:sz w:val="24"/>
+          <w:szCs w:val="24"/>
+          <w:u w:val="single"/>
+        </w:rPr>
+        <w:t>I</w:t>
+      </w:r>
+      <w:r>
+        <w:rPr>
+          <w:b w:val="false"/>
+          <w:bCs w:val="false"/>
+          <w:sz w:val="24"/>
+          <w:szCs w:val="24"/>
+          <w:u w:val="single"/>
+        </w:rPr>
+        <w:t>dentification</w:t>
+      </w:r>
+    </w:p>
+    <w:p>
+      <w:pPr>
+        <w:pStyle w:val="TextBody"/>
+        <w:rPr>
+          <w:b w:val="false"/>
+          <w:b w:val="false"/>
+          <w:bCs w:val="false"/>
+          <w:sz w:val="24"/>
+          <w:szCs w:val="24"/>
+        </w:rPr>
+      </w:pPr>
+      <w:r>
+        <w:rPr>
+          <w:b w:val="false"/>
+          <w:bCs w:val="false"/>
+          <w:sz w:val="24"/>
+          <w:szCs w:val="24"/>
+        </w:rPr>
+        <w:t>Many ready-to-use NLP libraries have difficulties identifying punctuation and symbols that are used for specific context in a particular industry. We have identified punctuation and symbols that needed to be removed because the NLTK library didn’t.</w:t>
+      </w:r>
+    </w:p>
+    <w:p>
+      <w:pPr>
+        <w:pStyle w:val="TextBody"/>
+        <w:rPr>
+          <w:b w:val="false"/>
+          <w:b w:val="false"/>
+          <w:bCs w:val="false"/>
+          <w:sz w:val="24"/>
+          <w:szCs w:val="24"/>
+        </w:rPr>
+      </w:pPr>
+      <w:r>
+        <w:rPr>
+          <w:b w:val="false"/>
+          <w:bCs w:val="false"/>
+          <w:sz w:val="24"/>
+          <w:szCs w:val="24"/>
+        </w:rPr>
+      </w:r>
+    </w:p>
+    <w:p>
+      <w:pPr>
+        <w:pStyle w:val="TextBody"/>
+        <w:rPr>
+          <w:u w:val="single"/>
+        </w:rPr>
+      </w:pPr>
+      <w:r>
+        <w:rPr>
+          <w:b w:val="false"/>
+          <w:bCs w:val="false"/>
+          <w:sz w:val="24"/>
+          <w:szCs w:val="24"/>
+          <w:u w:val="single"/>
+        </w:rPr>
+        <w:t xml:space="preserve">Misc </w:t>
+      </w:r>
+      <w:r>
+        <w:rPr>
+          <w:b w:val="false"/>
+          <w:bCs w:val="false"/>
+          <w:sz w:val="24"/>
+          <w:szCs w:val="24"/>
+          <w:u w:val="single"/>
+        </w:rPr>
+        <w:t>I</w:t>
+      </w:r>
+      <w:r>
+        <w:rPr>
+          <w:b w:val="false"/>
+          <w:bCs w:val="false"/>
+          <w:sz w:val="24"/>
+          <w:szCs w:val="24"/>
+          <w:u w:val="single"/>
+        </w:rPr>
+        <w:t>dentification</w:t>
+      </w:r>
+    </w:p>
+    <w:p>
+      <w:pPr>
+        <w:pStyle w:val="TextBody"/>
+        <w:rPr/>
+      </w:pPr>
+      <w:r>
+        <w:rPr>
+          <w:b w:val="false"/>
+          <w:bCs w:val="false"/>
+          <w:sz w:val="24"/>
+          <w:szCs w:val="24"/>
+        </w:rPr>
+        <w:t xml:space="preserve">There are many legal and clerical jargon that </w:t>
+      </w:r>
+      <w:r>
+        <w:rPr>
+          <w:b w:val="false"/>
+          <w:bCs w:val="false"/>
+          <w:sz w:val="24"/>
+          <w:szCs w:val="24"/>
+        </w:rPr>
+        <w:t>adds no meaning to the docket texts. For example, contents in brackets “()” are always initials or dates. These occurrences should be removed during the NLP process.</w:t>
+      </w:r>
+    </w:p>
+    <w:p>
+      <w:pPr>
+        <w:pStyle w:val="TextBody"/>
+        <w:rPr>
+          <w:b w:val="false"/>
+          <w:b w:val="false"/>
+          <w:bCs w:val="false"/>
+          <w:sz w:val="24"/>
+          <w:szCs w:val="24"/>
+        </w:rPr>
+      </w:pPr>
+      <w:r>
+        <w:rPr>
+          <w:b w:val="false"/>
+          <w:bCs w:val="false"/>
+          <w:sz w:val="24"/>
+          <w:szCs w:val="24"/>
+        </w:rPr>
+      </w:r>
+    </w:p>
+    <w:p>
+      <w:pPr>
+        <w:pStyle w:val="TextBody"/>
+        <w:rPr>
+          <w:b w:val="false"/>
+          <w:b w:val="false"/>
+          <w:bCs w:val="false"/>
+          <w:sz w:val="24"/>
+          <w:szCs w:val="24"/>
+          <w:u w:val="single"/>
+        </w:rPr>
+      </w:pPr>
+      <w:r>
+        <w:rPr>
+          <w:b w:val="false"/>
+          <w:bCs w:val="false"/>
+          <w:sz w:val="24"/>
+          <w:szCs w:val="24"/>
+          <w:u w:val="single"/>
+        </w:rPr>
+        <w:t>Phrase Modeling</w:t>
+      </w:r>
+    </w:p>
+    <w:p>
+      <w:pPr>
+        <w:pStyle w:val="TextBody"/>
+        <w:rPr/>
+      </w:pPr>
+      <w:r>
+        <w:rPr>
+          <w:b w:val="false"/>
+          <w:bCs w:val="false"/>
+          <w:sz w:val="24"/>
+          <w:szCs w:val="24"/>
+        </w:rPr>
+        <w:t>A phrase is c</w:t>
+      </w:r>
+      <w:r>
+        <w:rPr>
+          <w:b w:val="false"/>
+          <w:bCs w:val="false"/>
+          <w:sz w:val="24"/>
+          <w:szCs w:val="24"/>
+        </w:rPr>
+        <w:t>ombination of words that have meaning</w:t>
+      </w:r>
+      <w:r>
+        <w:rPr>
+          <w:b w:val="false"/>
+          <w:bCs w:val="false"/>
+          <w:sz w:val="24"/>
+          <w:szCs w:val="24"/>
+        </w:rPr>
+        <w:t xml:space="preserve"> </w:t>
+      </w:r>
+      <w:r>
+        <w:rPr>
+          <w:b w:val="false"/>
+          <w:bCs w:val="false"/>
+          <w:sz w:val="24"/>
+          <w:szCs w:val="24"/>
+        </w:rPr>
+        <w:t xml:space="preserve">that is </w:t>
+      </w:r>
+      <w:r>
+        <w:rPr>
+          <w:b w:val="false"/>
+          <w:bCs w:val="false"/>
+          <w:sz w:val="24"/>
+          <w:szCs w:val="24"/>
+        </w:rPr>
+        <w:t xml:space="preserve">different from each individual </w:t>
+      </w:r>
+      <w:r>
+        <w:rPr>
+          <w:b w:val="false"/>
+          <w:bCs w:val="false"/>
+          <w:sz w:val="24"/>
+          <w:szCs w:val="24"/>
+        </w:rPr>
+        <w:t xml:space="preserve">constituents. It is important to identify </w:t>
+      </w:r>
+      <w:r>
+        <w:rPr>
+          <w:b w:val="false"/>
+          <w:bCs w:val="false"/>
+          <w:sz w:val="24"/>
+          <w:szCs w:val="24"/>
+        </w:rPr>
+        <w:t xml:space="preserve">phrases going into topic modeling, as the model will examine phrase frequencies instead of word frequencies. </w:t>
+      </w:r>
+    </w:p>
+    <w:p>
+      <w:pPr>
+        <w:pStyle w:val="TextBody"/>
+        <w:rPr>
+          <w:b w:val="false"/>
+          <w:b w:val="false"/>
+          <w:bCs w:val="false"/>
+          <w:sz w:val="24"/>
+          <w:szCs w:val="24"/>
+        </w:rPr>
+      </w:pPr>
+      <w:r>
+        <w:rPr>
+          <w:b w:val="false"/>
+          <w:bCs w:val="false"/>
+          <w:sz w:val="24"/>
+          <w:szCs w:val="24"/>
+        </w:rPr>
+      </w:r>
+    </w:p>
+    <w:p>
+      <w:pPr>
+        <w:pStyle w:val="TextBody"/>
+        <w:rPr>
+          <w:b/>
+          <w:b/>
+          <w:bCs/>
+        </w:rPr>
+      </w:pPr>
+      <w:r>
+        <w:rPr>
+          <w:b/>
+          <w:bCs/>
+          <w:sz w:val="24"/>
+          <w:szCs w:val="24"/>
+        </w:rPr>
+        <w:t>Keyword/</w:t>
+      </w:r>
+      <w:r>
+        <w:rPr>
+          <w:b/>
+          <w:bCs/>
+          <w:sz w:val="24"/>
+          <w:szCs w:val="24"/>
+        </w:rPr>
+        <w:t>Topic Pairs</w:t>
+      </w:r>
+    </w:p>
+    <w:p>
+      <w:pPr>
+        <w:pStyle w:val="TextBody"/>
+        <w:rPr>
+          <w:b w:val="false"/>
+          <w:b w:val="false"/>
+          <w:bCs w:val="false"/>
+          <w:sz w:val="24"/>
+          <w:szCs w:val="24"/>
+        </w:rPr>
+      </w:pPr>
+      <w:r>
+        <w:rPr>
+          <w:b w:val="false"/>
+          <w:bCs w:val="false"/>
+          <w:sz w:val="24"/>
+          <w:szCs w:val="24"/>
+        </w:rPr>
+      </w:r>
+    </w:p>
+    <w:p>
+      <w:pPr>
+        <w:pStyle w:val="TextBody"/>
+        <w:rPr>
+          <w:b w:val="false"/>
+          <w:b w:val="false"/>
+          <w:bCs w:val="false"/>
+          <w:sz w:val="24"/>
+          <w:szCs w:val="24"/>
+        </w:rPr>
+      </w:pPr>
+      <w:r>
+        <w:rPr>
+          <w:b w:val="false"/>
+          <w:bCs w:val="false"/>
+          <w:sz w:val="24"/>
+          <w:szCs w:val="24"/>
+        </w:rPr>
+      </w:r>
+    </w:p>
+    <w:p>
+      <w:pPr>
+        <w:pStyle w:val="TextBody"/>
+        <w:rPr>
+          <w:b/>
+          <w:b/>
+          <w:bCs/>
+          <w:sz w:val="24"/>
+          <w:szCs w:val="24"/>
+        </w:rPr>
+      </w:pPr>
+      <w:r>
+        <w:rPr>
+          <w:b/>
+          <w:bCs/>
+          <w:sz w:val="24"/>
+          <w:szCs w:val="24"/>
+        </w:rPr>
+        <w:t>Topic Modeling</w:t>
+      </w:r>
+    </w:p>
+    <w:p>
+      <w:pPr>
+        <w:pStyle w:val="TextBody"/>
+        <w:rPr>
+          <w:b w:val="false"/>
+          <w:b w:val="false"/>
+          <w:bCs w:val="false"/>
+          <w:sz w:val="24"/>
+          <w:szCs w:val="24"/>
+        </w:rPr>
+      </w:pPr>
+      <w:r>
+        <w:rPr>
+          <w:b w:val="false"/>
+          <w:bCs w:val="false"/>
+          <w:sz w:val="24"/>
+          <w:szCs w:val="24"/>
+        </w:rPr>
+        <w:t xml:space="preserve">LDA </w:t>
+      </w:r>
+    </w:p>
+    <w:p>
+      <w:pPr>
+        <w:pStyle w:val="TextBody"/>
+        <w:rPr>
+          <w:b w:val="false"/>
+          <w:b w:val="false"/>
+          <w:bCs w:val="false"/>
+          <w:sz w:val="24"/>
+          <w:szCs w:val="24"/>
+        </w:rPr>
+      </w:pPr>
+      <w:r>
+        <w:rPr>
+          <w:b w:val="false"/>
+          <w:bCs w:val="false"/>
+          <w:sz w:val="24"/>
+          <w:szCs w:val="24"/>
+        </w:rPr>
+      </w:r>
+    </w:p>
+    <w:p>
+      <w:pPr>
+        <w:pStyle w:val="TextBody"/>
+        <w:rPr>
+          <w:b w:val="false"/>
+          <w:b w:val="false"/>
+          <w:bCs w:val="false"/>
+          <w:sz w:val="24"/>
+          <w:szCs w:val="24"/>
+        </w:rPr>
+      </w:pPr>
+      <w:r>
+        <w:rPr>
+          <w:b w:val="false"/>
+          <w:bCs w:val="false"/>
+          <w:sz w:val="24"/>
+          <w:szCs w:val="24"/>
+        </w:rPr>
+      </w:r>
+    </w:p>
+    <w:p>
+      <w:pPr>
+        <w:pStyle w:val="TextBody"/>
+        <w:rPr>
+          <w:b/>
+          <w:b/>
+          <w:bCs/>
+          <w:sz w:val="24"/>
+          <w:szCs w:val="24"/>
+        </w:rPr>
+      </w:pPr>
+      <w:r>
+        <w:rPr>
+          <w:b/>
+          <w:bCs/>
+          <w:sz w:val="24"/>
+          <w:szCs w:val="24"/>
+        </w:rPr>
+      </w:r>
+    </w:p>
+    <w:p>
+      <w:pPr>
+        <w:pStyle w:val="TextBody"/>
+        <w:rPr>
+          <w:b w:val="false"/>
+          <w:b w:val="false"/>
+          <w:bCs w:val="false"/>
+          <w:sz w:val="24"/>
+          <w:szCs w:val="24"/>
+        </w:rPr>
+      </w:pPr>
+      <w:r>
+        <w:rPr>
+          <w:b w:val="false"/>
+          <w:bCs w:val="false"/>
+          <w:sz w:val="24"/>
+          <w:szCs w:val="24"/>
+        </w:rPr>
+      </w:r>
+    </w:p>
+    <w:p>
+      <w:pPr>
+        <w:pStyle w:val="TextBody"/>
+        <w:rPr>
+          <w:b w:val="false"/>
+          <w:b w:val="false"/>
+          <w:bCs w:val="false"/>
+          <w:sz w:val="24"/>
+          <w:szCs w:val="24"/>
+        </w:rPr>
       </w:pPr>
       <w:r>
         <w:rPr>
@@ -818,7 +2584,13 @@
     <w:p>
       <w:pPr>
         <w:pStyle w:val="TextBody"/>
-        <w:rPr/>
+        <w:rPr>
+          <w:b w:val="false"/>
+          <w:b w:val="false"/>
+          <w:bCs w:val="false"/>
+          <w:sz w:val="24"/>
+          <w:szCs w:val="24"/>
+        </w:rPr>
       </w:pPr>
       <w:r>
         <w:rPr>
@@ -833,7 +2605,13 @@
     <w:p>
       <w:pPr>
         <w:pStyle w:val="TextBody"/>
-        <w:rPr/>
+        <w:rPr>
+          <w:b w:val="false"/>
+          <w:b w:val="false"/>
+          <w:bCs w:val="false"/>
+          <w:sz w:val="24"/>
+          <w:szCs w:val="24"/>
+        </w:rPr>
       </w:pPr>
       <w:r>
         <w:rPr>
@@ -848,7 +2626,13 @@
     <w:p>
       <w:pPr>
         <w:pStyle w:val="TextBody"/>
-        <w:rPr/>
+        <w:rPr>
+          <w:b w:val="false"/>
+          <w:b w:val="false"/>
+          <w:bCs w:val="false"/>
+          <w:sz w:val="24"/>
+          <w:szCs w:val="24"/>
+        </w:rPr>
       </w:pPr>
       <w:r>
         <w:rPr>
@@ -863,7 +2647,13 @@
     <w:p>
       <w:pPr>
         <w:pStyle w:val="TextBody"/>
-        <w:rPr/>
+        <w:rPr>
+          <w:b w:val="false"/>
+          <w:b w:val="false"/>
+          <w:bCs w:val="false"/>
+          <w:sz w:val="24"/>
+          <w:szCs w:val="24"/>
+        </w:rPr>
       </w:pPr>
       <w:r>
         <w:rPr>
@@ -882,7 +2672,13 @@
           <w:ilvl w:val="0"/>
           <w:numId w:val="3"/>
         </w:numPr>
-        <w:rPr/>
+        <w:rPr>
+          <w:b w:val="false"/>
+          <w:b w:val="false"/>
+          <w:bCs w:val="false"/>
+          <w:sz w:val="24"/>
+          <w:szCs w:val="24"/>
+        </w:rPr>
       </w:pPr>
       <w:r>
         <w:rPr>
@@ -901,7 +2697,13 @@
           <w:ilvl w:val="0"/>
           <w:numId w:val="3"/>
         </w:numPr>
-        <w:rPr/>
+        <w:rPr>
+          <w:b w:val="false"/>
+          <w:b w:val="false"/>
+          <w:bCs w:val="false"/>
+          <w:sz w:val="24"/>
+          <w:szCs w:val="24"/>
+        </w:rPr>
       </w:pPr>
       <w:r>
         <w:rPr>
@@ -920,7 +2722,13 @@
           <w:ilvl w:val="0"/>
           <w:numId w:val="3"/>
         </w:numPr>
-        <w:rPr/>
+        <w:rPr>
+          <w:b w:val="false"/>
+          <w:b w:val="false"/>
+          <w:bCs w:val="false"/>
+          <w:sz w:val="24"/>
+          <w:szCs w:val="24"/>
+        </w:rPr>
       </w:pPr>
       <w:r>
         <w:rPr>
@@ -935,7 +2743,13 @@
     <w:p>
       <w:pPr>
         <w:pStyle w:val="TextBody"/>
-        <w:rPr/>
+        <w:rPr>
+          <w:b w:val="false"/>
+          <w:b w:val="false"/>
+          <w:bCs w:val="false"/>
+          <w:sz w:val="24"/>
+          <w:szCs w:val="24"/>
+        </w:rPr>
       </w:pPr>
       <w:r>
         <w:rPr>
@@ -954,7 +2768,13 @@
           <w:ilvl w:val="0"/>
           <w:numId w:val="3"/>
         </w:numPr>
-        <w:rPr/>
+        <w:rPr>
+          <w:b w:val="false"/>
+          <w:b w:val="false"/>
+          <w:bCs w:val="false"/>
+          <w:sz w:val="24"/>
+          <w:szCs w:val="24"/>
+        </w:rPr>
       </w:pPr>
       <w:r>
         <w:rPr>
@@ -973,7 +2793,13 @@
           <w:ilvl w:val="0"/>
           <w:numId w:val="3"/>
         </w:numPr>
-        <w:rPr/>
+        <w:rPr>
+          <w:b w:val="false"/>
+          <w:b w:val="false"/>
+          <w:bCs w:val="false"/>
+          <w:sz w:val="24"/>
+          <w:szCs w:val="24"/>
+        </w:rPr>
       </w:pPr>
       <w:r>
         <w:rPr>
@@ -992,7 +2818,13 @@
           <w:ilvl w:val="0"/>
           <w:numId w:val="3"/>
         </w:numPr>
-        <w:rPr/>
+        <w:rPr>
+          <w:b w:val="false"/>
+          <w:b w:val="false"/>
+          <w:bCs w:val="false"/>
+          <w:sz w:val="24"/>
+          <w:szCs w:val="24"/>
+        </w:rPr>
       </w:pPr>
       <w:r>
         <w:rPr>
@@ -1011,7 +2843,13 @@
           <w:ilvl w:val="0"/>
           <w:numId w:val="3"/>
         </w:numPr>
-        <w:rPr/>
+        <w:rPr>
+          <w:b w:val="false"/>
+          <w:b w:val="false"/>
+          <w:bCs w:val="false"/>
+          <w:sz w:val="24"/>
+          <w:szCs w:val="24"/>
+        </w:rPr>
       </w:pPr>
       <w:r>
         <w:rPr>
@@ -1030,7 +2868,13 @@
           <w:ilvl w:val="0"/>
           <w:numId w:val="3"/>
         </w:numPr>
-        <w:rPr/>
+        <w:rPr>
+          <w:b w:val="false"/>
+          <w:b w:val="false"/>
+          <w:bCs w:val="false"/>
+          <w:sz w:val="24"/>
+          <w:szCs w:val="24"/>
+        </w:rPr>
       </w:pPr>
       <w:r>
         <w:rPr>
@@ -1076,8 +2920,8 @@
         </w:numPr>
         <w:rPr/>
       </w:pPr>
-      <w:bookmarkStart w:id="6" w:name="user-content-exploratory-visualization"/>
-      <w:bookmarkEnd w:id="6"/>
+      <w:bookmarkStart w:id="5" w:name="user-content-exploratory-visualization"/>
+      <w:bookmarkEnd w:id="5"/>
       <w:r>
         <w:rPr/>
         <w:t>Exploratory Visualization</w:t>
@@ -1086,7 +2930,11 @@
     <w:p>
       <w:pPr>
         <w:pStyle w:val="TextBody"/>
-        <w:rPr/>
+        <w:rPr>
+          <w:b/>
+          <w:b/>
+          <w:bCs/>
+        </w:rPr>
       </w:pPr>
       <w:r>
         <w:rPr>
@@ -1099,7 +2947,11 @@
     <w:p>
       <w:pPr>
         <w:pStyle w:val="TextBody"/>
-        <w:rPr/>
+        <w:rPr>
+          <w:b w:val="false"/>
+          <w:b w:val="false"/>
+          <w:bCs w:val="false"/>
+        </w:rPr>
       </w:pPr>
       <w:r>
         <w:rPr>
@@ -1112,7 +2964,11 @@
     <w:p>
       <w:pPr>
         <w:pStyle w:val="TextBody"/>
-        <w:rPr/>
+        <w:rPr>
+          <w:b/>
+          <w:b/>
+          <w:bCs/>
+        </w:rPr>
       </w:pPr>
       <w:r>
         <w:rPr>
@@ -1135,7 +2991,11 @@
     <w:p>
       <w:pPr>
         <w:pStyle w:val="TextBody"/>
-        <w:rPr/>
+        <w:rPr>
+          <w:b/>
+          <w:b/>
+          <w:bCs/>
+        </w:rPr>
       </w:pPr>
       <w:r>
         <w:rPr>
@@ -1164,7 +3024,11 @@
     <w:p>
       <w:pPr>
         <w:pStyle w:val="TextBody"/>
-        <w:rPr/>
+        <w:rPr>
+          <w:b/>
+          <w:b/>
+          <w:bCs/>
+        </w:rPr>
       </w:pPr>
       <w:r>
         <w:rPr>
@@ -1177,7 +3041,11 @@
     <w:p>
       <w:pPr>
         <w:pStyle w:val="TextBody"/>
-        <w:rPr/>
+        <w:rPr>
+          <w:b w:val="false"/>
+          <w:b w:val="false"/>
+          <w:bCs w:val="false"/>
+        </w:rPr>
       </w:pPr>
       <w:r>
         <w:rPr>
@@ -1190,7 +3058,11 @@
     <w:p>
       <w:pPr>
         <w:pStyle w:val="TextBody"/>
-        <w:rPr/>
+        <w:rPr>
+          <w:b/>
+          <w:b/>
+          <w:bCs/>
+        </w:rPr>
       </w:pPr>
       <w:r>
         <w:rPr>
@@ -1219,7 +3091,11 @@
     <w:p>
       <w:pPr>
         <w:pStyle w:val="TextBody"/>
-        <w:rPr/>
+        <w:rPr>
+          <w:b/>
+          <w:b/>
+          <w:bCs/>
+        </w:rPr>
       </w:pPr>
       <w:r>
         <w:rPr>
@@ -1269,8 +3145,8 @@
         </w:numPr>
         <w:rPr/>
       </w:pPr>
-      <w:bookmarkStart w:id="7" w:name="user-content-benchmark"/>
-      <w:bookmarkEnd w:id="7"/>
+      <w:bookmarkStart w:id="6" w:name="user-content-benchmark"/>
+      <w:bookmarkEnd w:id="6"/>
       <w:r>
         <w:rPr/>
         <w:t>Benchmark</w:t>
@@ -1283,7 +3159,13 @@
           <w:ilvl w:val="0"/>
           <w:numId w:val="2"/>
         </w:numPr>
-        <w:rPr/>
+        <w:rPr>
+          <w:b w:val="false"/>
+          <w:b w:val="false"/>
+          <w:bCs w:val="false"/>
+          <w:sz w:val="24"/>
+          <w:szCs w:val="24"/>
+        </w:rPr>
       </w:pPr>
       <w:r>
         <w:rPr>
@@ -1302,7 +3184,13 @@
           <w:ilvl w:val="0"/>
           <w:numId w:val="2"/>
         </w:numPr>
-        <w:rPr/>
+        <w:rPr>
+          <w:b w:val="false"/>
+          <w:b w:val="false"/>
+          <w:bCs w:val="false"/>
+          <w:sz w:val="24"/>
+          <w:szCs w:val="24"/>
+        </w:rPr>
       </w:pPr>
       <w:r>
         <w:rPr>
@@ -1321,7 +3209,13 @@
           <w:ilvl w:val="0"/>
           <w:numId w:val="2"/>
         </w:numPr>
-        <w:rPr/>
+        <w:rPr>
+          <w:b w:val="false"/>
+          <w:b w:val="false"/>
+          <w:bCs w:val="false"/>
+          <w:sz w:val="24"/>
+          <w:szCs w:val="24"/>
+        </w:rPr>
       </w:pPr>
       <w:r>
         <w:rPr>
@@ -1340,7 +3234,13 @@
           <w:ilvl w:val="2"/>
           <w:numId w:val="2"/>
         </w:numPr>
-        <w:rPr/>
+        <w:rPr>
+          <w:b w:val="false"/>
+          <w:b w:val="false"/>
+          <w:bCs w:val="false"/>
+          <w:sz w:val="24"/>
+          <w:szCs w:val="24"/>
+        </w:rPr>
       </w:pPr>
       <w:r>
         <w:rPr>
@@ -1358,13 +3258,9 @@
     <w:p>
       <w:pPr>
         <w:pStyle w:val="TextBody"/>
-        <w:rPr/>
-      </w:pPr>
-      <w:bookmarkStart w:id="8" w:name="user-content-iii-methodology"/>
-      <w:bookmarkEnd w:id="8"/>
-      <w:r>
-        <w:rPr>
-          <w:rFonts w:eastAsia="SimSun" w:cs="Arial"/>
+        <w:rPr>
+          <w:rFonts w:eastAsia="SimSun" w:cs="Arial"/>
+          <w:b/>
           <w:b/>
           <w:bCs/>
           <w:color w:val="00000A"/>
@@ -1372,16 +3268,33 @@
           <w:szCs w:val="36"/>
           <w:lang w:val="en-US" w:eastAsia="zh-CN" w:bidi="hi-IN"/>
         </w:rPr>
+      </w:pPr>
+      <w:bookmarkStart w:id="7" w:name="user-content-iii-methodology"/>
+      <w:bookmarkEnd w:id="7"/>
+      <w:r>
+        <w:rPr>
+          <w:rFonts w:eastAsia="SimSun" w:cs="Arial"/>
+          <w:b/>
+          <w:bCs/>
+          <w:color w:val="00000A"/>
+          <w:sz w:val="36"/>
+          <w:szCs w:val="36"/>
+          <w:lang w:val="en-US" w:eastAsia="zh-CN" w:bidi="hi-IN"/>
+        </w:rPr>
         <w:t>III. Methodology</w:t>
       </w:r>
     </w:p>
     <w:p>
       <w:pPr>
         <w:pStyle w:val="TextBody"/>
-        <w:rPr/>
-      </w:pPr>
-      <w:bookmarkStart w:id="9" w:name="user-content-data-preprocessing"/>
-      <w:bookmarkEnd w:id="9"/>
+        <w:rPr>
+          <w:b/>
+          <w:b/>
+          <w:bCs/>
+        </w:rPr>
+      </w:pPr>
+      <w:bookmarkStart w:id="8" w:name="user-content-data-preprocessing"/>
+      <w:bookmarkEnd w:id="8"/>
       <w:r>
         <w:rPr>
           <w:b/>
@@ -1403,7 +3316,11 @@
     <w:p>
       <w:pPr>
         <w:pStyle w:val="TextBody"/>
-        <w:rPr/>
+        <w:rPr>
+          <w:b/>
+          <w:b/>
+          <w:bCs/>
+        </w:rPr>
       </w:pPr>
       <w:r>
         <w:rPr>
@@ -1425,7 +3342,11 @@
     <w:p>
       <w:pPr>
         <w:pStyle w:val="TextBody"/>
-        <w:rPr/>
+        <w:rPr>
+          <w:b/>
+          <w:b/>
+          <w:bCs/>
+        </w:rPr>
       </w:pPr>
       <w:r>
         <w:rPr>
@@ -1454,7 +3375,11 @@
     <w:p>
       <w:pPr>
         <w:pStyle w:val="TextBody"/>
-        <w:rPr/>
+        <w:rPr>
+          <w:b/>
+          <w:b/>
+          <w:bCs/>
+        </w:rPr>
       </w:pPr>
       <w:r>
         <w:rPr>
@@ -1476,7 +3401,11 @@
     <w:p>
       <w:pPr>
         <w:pStyle w:val="TextBody"/>
-        <w:rPr/>
+        <w:rPr>
+          <w:b/>
+          <w:b/>
+          <w:bCs/>
+        </w:rPr>
       </w:pPr>
       <w:r>
         <w:rPr>
@@ -1498,7 +3427,11 @@
     <w:p>
       <w:pPr>
         <w:pStyle w:val="TextBody"/>
-        <w:rPr/>
+        <w:rPr>
+          <w:b/>
+          <w:b/>
+          <w:bCs/>
+        </w:rPr>
       </w:pPr>
       <w:r>
         <w:rPr>
@@ -1520,7 +3453,11 @@
     <w:p>
       <w:pPr>
         <w:pStyle w:val="TextBody"/>
-        <w:rPr/>
+        <w:rPr>
+          <w:b/>
+          <w:b/>
+          <w:bCs/>
+        </w:rPr>
       </w:pPr>
       <w:r>
         <w:rPr>
@@ -1542,7 +3479,11 @@
     <w:p>
       <w:pPr>
         <w:pStyle w:val="TextBody"/>
-        <w:rPr/>
+        <w:rPr>
+          <w:b/>
+          <w:b/>
+          <w:bCs/>
+        </w:rPr>
       </w:pPr>
       <w:r>
         <w:rPr>
@@ -1571,7 +3512,11 @@
     <w:p>
       <w:pPr>
         <w:pStyle w:val="TextBody"/>
-        <w:rPr/>
+        <w:rPr>
+          <w:b/>
+          <w:b/>
+          <w:bCs/>
+        </w:rPr>
       </w:pPr>
       <w:r>
         <w:rPr>
@@ -1600,7 +3545,11 @@
     <w:p>
       <w:pPr>
         <w:pStyle w:val="TextBody"/>
-        <w:rPr/>
+        <w:rPr>
+          <w:b/>
+          <w:b/>
+          <w:bCs/>
+        </w:rPr>
       </w:pPr>
       <w:r>
         <w:rPr>
@@ -1635,8 +3584,8 @@
         </w:numPr>
         <w:rPr/>
       </w:pPr>
-      <w:bookmarkStart w:id="10" w:name="user-content-implementation"/>
-      <w:bookmarkEnd w:id="10"/>
+      <w:bookmarkStart w:id="9" w:name="user-content-implementation"/>
+      <w:bookmarkEnd w:id="9"/>
       <w:r>
         <w:rPr/>
         <w:t>Implementation</w:t>
@@ -1660,8 +3609,8 @@
         </w:numPr>
         <w:rPr/>
       </w:pPr>
-      <w:bookmarkStart w:id="11" w:name="user-content-refinement"/>
-      <w:bookmarkEnd w:id="11"/>
+      <w:bookmarkStart w:id="10" w:name="user-content-refinement"/>
+      <w:bookmarkEnd w:id="10"/>
       <w:r>
         <w:rPr/>
         <w:t>Refinement</w:t>
@@ -1709,8 +3658,8 @@
         </w:rPr>
         <w:t xml:space="preserve">Lasso Regression </w:t>
       </w:r>
-      <w:bookmarkStart w:id="12" w:name="__DdeLink__244_573279810"/>
-      <w:bookmarkEnd w:id="12"/>
+      <w:bookmarkStart w:id="11" w:name="__DdeLink__244_573279810"/>
+      <w:bookmarkEnd w:id="11"/>
       <w:r>
         <w:rPr>
           <w:b/>
@@ -1752,7 +3701,13 @@
           <w:ilvl w:val="2"/>
           <w:numId w:val="2"/>
         </w:numPr>
-        <w:rPr/>
+        <w:rPr>
+          <w:b/>
+          <w:b/>
+          <w:bCs/>
+          <w:sz w:val="24"/>
+          <w:szCs w:val="24"/>
+        </w:rPr>
       </w:pPr>
       <w:r>
         <w:rPr>
@@ -1795,7 +3750,13 @@
           <w:ilvl w:val="0"/>
           <w:numId w:val="5"/>
         </w:numPr>
-        <w:rPr/>
+        <w:rPr>
+          <w:b/>
+          <w:b/>
+          <w:bCs/>
+          <w:sz w:val="24"/>
+          <w:szCs w:val="24"/>
+        </w:rPr>
       </w:pPr>
       <w:r>
         <w:rPr>
@@ -1867,8 +3828,8 @@
         </w:numPr>
         <w:rPr/>
       </w:pPr>
-      <w:bookmarkStart w:id="13" w:name="user-content-iv-results"/>
-      <w:bookmarkEnd w:id="13"/>
+      <w:bookmarkStart w:id="12" w:name="user-content-iv-results"/>
+      <w:bookmarkEnd w:id="12"/>
       <w:r>
         <w:rPr/>
         <w:t>IV. Results</w:t>
@@ -1883,8 +3844,8 @@
         </w:numPr>
         <w:rPr/>
       </w:pPr>
-      <w:bookmarkStart w:id="14" w:name="user-content-model-evaluation-and-validation"/>
-      <w:bookmarkEnd w:id="14"/>
+      <w:bookmarkStart w:id="13" w:name="user-content-model-evaluation-and-validation"/>
+      <w:bookmarkEnd w:id="13"/>
       <w:r>
         <w:rPr/>
         <w:t>Model Evaluation and Validation</w:t>
@@ -1908,8 +3869,8 @@
         </w:numPr>
         <w:rPr/>
       </w:pPr>
-      <w:bookmarkStart w:id="15" w:name="user-content-justification"/>
-      <w:bookmarkEnd w:id="15"/>
+      <w:bookmarkStart w:id="14" w:name="user-content-justification"/>
+      <w:bookmarkEnd w:id="14"/>
       <w:r>
         <w:rPr/>
         <w:t>Justification</w:t>
@@ -1931,7 +3892,6 @@
           <w:ilvl w:val="0"/>
           <w:numId w:val="0"/>
         </w:numPr>
-        <w:outlineLvl w:val="1"/>
         <w:rPr/>
       </w:pPr>
       <w:r>
@@ -1950,8 +3910,8 @@
         </w:numPr>
         <w:rPr/>
       </w:pPr>
-      <w:bookmarkStart w:id="16" w:name="user-content-v-conclusion"/>
-      <w:bookmarkEnd w:id="16"/>
+      <w:bookmarkStart w:id="15" w:name="user-content-v-conclusion"/>
+      <w:bookmarkEnd w:id="15"/>
       <w:r>
         <w:rPr/>
         <w:t>V. Conclusion</w:t>
@@ -1979,8 +3939,8 @@
         </w:numPr>
         <w:rPr/>
       </w:pPr>
-      <w:bookmarkStart w:id="17" w:name="user-content-free-form-visualization"/>
-      <w:bookmarkEnd w:id="17"/>
+      <w:bookmarkStart w:id="16" w:name="user-content-free-form-visualization"/>
+      <w:bookmarkEnd w:id="16"/>
       <w:r>
         <w:rPr/>
         <w:t>Free-Form Visualization</w:t>
@@ -2004,8 +3964,8 @@
         </w:numPr>
         <w:rPr/>
       </w:pPr>
-      <w:bookmarkStart w:id="18" w:name="user-content-reflection"/>
-      <w:bookmarkEnd w:id="18"/>
+      <w:bookmarkStart w:id="17" w:name="user-content-reflection"/>
+      <w:bookmarkEnd w:id="17"/>
       <w:r>
         <w:rPr/>
         <w:t>Reflection</w:t>
@@ -2019,7 +3979,13 @@
           <w:numId w:val="2"/>
         </w:numPr>
         <w:spacing w:before="240" w:after="120"/>
-        <w:rPr/>
+        <w:rPr>
+          <w:b w:val="false"/>
+          <w:b w:val="false"/>
+          <w:bCs w:val="false"/>
+          <w:sz w:val="24"/>
+          <w:szCs w:val="24"/>
+        </w:rPr>
       </w:pPr>
       <w:r>
         <w:rPr>
@@ -2039,7 +4005,13 @@
           <w:numId w:val="2"/>
         </w:numPr>
         <w:spacing w:before="240" w:after="120"/>
-        <w:rPr/>
+        <w:rPr>
+          <w:b w:val="false"/>
+          <w:b w:val="false"/>
+          <w:bCs w:val="false"/>
+          <w:sz w:val="24"/>
+          <w:szCs w:val="24"/>
+        </w:rPr>
       </w:pPr>
       <w:r>
         <w:rPr>
@@ -2059,7 +4031,13 @@
           <w:numId w:val="2"/>
         </w:numPr>
         <w:spacing w:before="240" w:after="120"/>
-        <w:rPr/>
+        <w:rPr>
+          <w:b w:val="false"/>
+          <w:b w:val="false"/>
+          <w:bCs w:val="false"/>
+          <w:sz w:val="24"/>
+          <w:szCs w:val="24"/>
+        </w:rPr>
       </w:pPr>
       <w:r>
         <w:rPr>
@@ -2079,7 +4057,13 @@
           <w:numId w:val="2"/>
         </w:numPr>
         <w:spacing w:before="240" w:after="120"/>
-        <w:rPr/>
+        <w:rPr>
+          <w:b w:val="false"/>
+          <w:b w:val="false"/>
+          <w:bCs w:val="false"/>
+          <w:sz w:val="24"/>
+          <w:szCs w:val="24"/>
+        </w:rPr>
       </w:pPr>
       <w:r>
         <w:rPr>
@@ -2099,7 +4083,13 @@
           <w:numId w:val="2"/>
         </w:numPr>
         <w:spacing w:before="240" w:after="120"/>
-        <w:rPr/>
+        <w:rPr>
+          <w:b w:val="false"/>
+          <w:b w:val="false"/>
+          <w:bCs w:val="false"/>
+          <w:sz w:val="24"/>
+          <w:szCs w:val="24"/>
+        </w:rPr>
       </w:pPr>
       <w:r>
         <w:rPr>
@@ -2119,7 +4109,13 @@
           <w:numId w:val="2"/>
         </w:numPr>
         <w:spacing w:before="240" w:after="120"/>
-        <w:rPr/>
+        <w:rPr>
+          <w:b w:val="false"/>
+          <w:b w:val="false"/>
+          <w:bCs w:val="false"/>
+          <w:sz w:val="24"/>
+          <w:szCs w:val="24"/>
+        </w:rPr>
       </w:pPr>
       <w:r>
         <w:rPr>
@@ -2139,7 +4135,13 @@
           <w:numId w:val="2"/>
         </w:numPr>
         <w:spacing w:before="240" w:after="120"/>
-        <w:rPr/>
+        <w:rPr>
+          <w:b w:val="false"/>
+          <w:b w:val="false"/>
+          <w:bCs w:val="false"/>
+          <w:sz w:val="24"/>
+          <w:szCs w:val="24"/>
+        </w:rPr>
       </w:pPr>
       <w:r>
         <w:rPr>
@@ -2159,7 +4161,13 @@
           <w:numId w:val="2"/>
         </w:numPr>
         <w:spacing w:before="240" w:after="120"/>
-        <w:rPr/>
+        <w:rPr>
+          <w:b w:val="false"/>
+          <w:b w:val="false"/>
+          <w:bCs w:val="false"/>
+          <w:sz w:val="24"/>
+          <w:szCs w:val="24"/>
+        </w:rPr>
       </w:pPr>
       <w:r>
         <w:rPr>
@@ -2179,7 +4187,13 @@
           <w:numId w:val="2"/>
         </w:numPr>
         <w:spacing w:before="240" w:after="120"/>
-        <w:rPr/>
+        <w:rPr>
+          <w:b w:val="false"/>
+          <w:b w:val="false"/>
+          <w:bCs w:val="false"/>
+          <w:sz w:val="24"/>
+          <w:szCs w:val="24"/>
+        </w:rPr>
       </w:pPr>
       <w:r>
         <w:rPr>
@@ -2199,7 +4213,13 @@
           <w:numId w:val="2"/>
         </w:numPr>
         <w:spacing w:before="240" w:after="120"/>
-        <w:rPr/>
+        <w:rPr>
+          <w:b w:val="false"/>
+          <w:b w:val="false"/>
+          <w:bCs w:val="false"/>
+          <w:sz w:val="24"/>
+          <w:szCs w:val="24"/>
+        </w:rPr>
       </w:pPr>
       <w:r>
         <w:rPr>
@@ -2219,7 +4239,13 @@
           <w:numId w:val="2"/>
         </w:numPr>
         <w:spacing w:before="240" w:after="120"/>
-        <w:rPr/>
+        <w:rPr>
+          <w:b w:val="false"/>
+          <w:b w:val="false"/>
+          <w:bCs w:val="false"/>
+          <w:sz w:val="24"/>
+          <w:szCs w:val="24"/>
+        </w:rPr>
       </w:pPr>
       <w:r>
         <w:rPr>
@@ -2239,7 +4265,13 @@
           <w:numId w:val="2"/>
         </w:numPr>
         <w:spacing w:before="240" w:after="120"/>
-        <w:rPr/>
+        <w:rPr>
+          <w:b w:val="false"/>
+          <w:b w:val="false"/>
+          <w:bCs w:val="false"/>
+          <w:sz w:val="24"/>
+          <w:szCs w:val="24"/>
+        </w:rPr>
       </w:pPr>
       <w:r>
         <w:rPr>
@@ -2259,7 +4291,13 @@
           <w:numId w:val="2"/>
         </w:numPr>
         <w:spacing w:before="240" w:after="120"/>
-        <w:rPr/>
+        <w:rPr>
+          <w:b w:val="false"/>
+          <w:b w:val="false"/>
+          <w:bCs w:val="false"/>
+          <w:sz w:val="24"/>
+          <w:szCs w:val="24"/>
+        </w:rPr>
       </w:pPr>
       <w:r>
         <w:rPr>
@@ -2279,7 +4317,13 @@
           <w:numId w:val="2"/>
         </w:numPr>
         <w:spacing w:before="240" w:after="120"/>
-        <w:rPr/>
+        <w:rPr>
+          <w:b w:val="false"/>
+          <w:b w:val="false"/>
+          <w:bCs w:val="false"/>
+          <w:sz w:val="24"/>
+          <w:szCs w:val="24"/>
+        </w:rPr>
       </w:pPr>
       <w:r>
         <w:rPr>
@@ -2299,7 +4343,13 @@
           <w:numId w:val="2"/>
         </w:numPr>
         <w:spacing w:before="240" w:after="120"/>
-        <w:rPr/>
+        <w:rPr>
+          <w:b w:val="false"/>
+          <w:b w:val="false"/>
+          <w:bCs w:val="false"/>
+          <w:sz w:val="24"/>
+          <w:szCs w:val="24"/>
+        </w:rPr>
       </w:pPr>
       <w:r>
         <w:rPr>
@@ -3237,6 +5287,10 @@
     <w:qFormat/>
     <w:pPr>
       <w:widowControl/>
+      <w:kinsoku w:val="true"/>
+      <w:overflowPunct w:val="true"/>
+      <w:autoSpaceDE w:val="true"/>
+      <w:bidi w:val="0"/>
     </w:pPr>
     <w:rPr>
       <w:rFonts w:ascii="Liberation Serif" w:hAnsi="Liberation Serif" w:eastAsia="SimSun" w:cs="Arial"/>

</xml_diff>

<commit_message>
Starting supervised classification exercise
</commit_message>
<xml_diff>
--- a/Project Summary.docx
+++ b/Project Summary.docx
@@ -2416,6 +2416,7 @@
           <w:sz w:val="24"/>
           <w:szCs w:val="24"/>
         </w:rPr>
+        <w:t xml:space="preserve">It may be difficult for topic modeling to produce results that are relevant. Therefore, another thought is that we would identify relevant topics in the docket texts if they contain specific keywords. This may be a good way to filter the docket texts for low hanging fruits, then allow topic modeling to handle texts with miscellaneous topics. </w:t>
       </w:r>
     </w:p>
     <w:p>
@@ -2477,27 +2478,399 @@
           <w:sz w:val="24"/>
           <w:szCs w:val="24"/>
         </w:rPr>
-        <w:t xml:space="preserve">LDA </w:t>
-      </w:r>
-    </w:p>
-    <w:p>
-      <w:pPr>
-        <w:pStyle w:val="TextBody"/>
-        <w:rPr>
-          <w:b w:val="false"/>
-          <w:b w:val="false"/>
-          <w:bCs w:val="false"/>
-          <w:sz w:val="24"/>
-          <w:szCs w:val="24"/>
-        </w:rPr>
-      </w:pPr>
-      <w:r>
-        <w:rPr>
-          <w:b w:val="false"/>
-          <w:bCs w:val="false"/>
-          <w:sz w:val="24"/>
-          <w:szCs w:val="24"/>
-        </w:rPr>
+        <w:t>We are using the gensim library to perform LDA (Latent Dirichlet Allocation).  LDA assumes that documents are probability distribution over latent topics. Topics are probability distribution over words. LDA looks at a number of documents and assumes that the words in each document are related. It then tries to figure out the 'recipe' for how each document could have been created. We just need to tell the model how many topics to construct and it uses that 'recipe' to generate topic and word distributions over a corpus. Based on that output, we can identify similar documents within the corpus.</w:t>
+      </w:r>
+    </w:p>
+    <w:p>
+      <w:pPr>
+        <w:pStyle w:val="Heading3"/>
+        <w:numPr>
+          <w:ilvl w:val="2"/>
+          <w:numId w:val="1"/>
+        </w:numPr>
+        <w:rPr>
+          <w:b w:val="false"/>
+          <w:b w:val="false"/>
+          <w:bCs w:val="false"/>
+          <w:sz w:val="24"/>
+          <w:szCs w:val="24"/>
+        </w:rPr>
+      </w:pPr>
+      <w:bookmarkStart w:id="5" w:name="In-order-to-understand-the-LDA-process,-we-have-to-know-how-LDA-assumes-topics-are-generated:"/>
+      <w:bookmarkEnd w:id="5"/>
+      <w:r>
+        <w:rPr>
+          <w:b w:val="false"/>
+          <w:bCs w:val="false"/>
+          <w:sz w:val="24"/>
+          <w:szCs w:val="24"/>
+        </w:rPr>
+        <w:t>In order to understand the LDA process, we have to know how LDA assumes topics are generated:</w:t>
+      </w:r>
+    </w:p>
+    <w:p>
+      <w:pPr>
+        <w:pStyle w:val="TextBody"/>
+        <w:numPr>
+          <w:ilvl w:val="0"/>
+          <w:numId w:val="8"/>
+        </w:numPr>
+        <w:tabs>
+          <w:tab w:val="left" w:pos="0" w:leader="none"/>
+        </w:tabs>
+        <w:spacing w:before="0" w:after="0"/>
+        <w:ind w:left="707" w:hanging="283"/>
+        <w:rPr/>
+      </w:pPr>
+      <w:r>
+        <w:rPr/>
+        <w:t xml:space="preserve">determine the number of words in the document </w:t>
+      </w:r>
+    </w:p>
+    <w:p>
+      <w:pPr>
+        <w:pStyle w:val="TextBody"/>
+        <w:numPr>
+          <w:ilvl w:val="0"/>
+          <w:numId w:val="8"/>
+        </w:numPr>
+        <w:tabs>
+          <w:tab w:val="left" w:pos="0" w:leader="none"/>
+        </w:tabs>
+        <w:spacing w:before="0" w:after="0"/>
+        <w:ind w:left="707" w:hanging="283"/>
+        <w:rPr/>
+      </w:pPr>
+      <w:r>
+        <w:rPr/>
+        <w:t xml:space="preserve">choose a topic mixture for the document over a fixed set of topics (ie. topic A 20%, topic B 50%, etc) </w:t>
+      </w:r>
+    </w:p>
+    <w:p>
+      <w:pPr>
+        <w:pStyle w:val="TextBody"/>
+        <w:numPr>
+          <w:ilvl w:val="0"/>
+          <w:numId w:val="8"/>
+        </w:numPr>
+        <w:tabs>
+          <w:tab w:val="left" w:pos="0" w:leader="none"/>
+        </w:tabs>
+        <w:spacing w:before="0" w:after="0"/>
+        <w:ind w:left="707" w:hanging="283"/>
+        <w:rPr/>
+      </w:pPr>
+      <w:r>
+        <w:rPr/>
+        <w:t>generate words in the document by:</w:t>
+      </w:r>
+    </w:p>
+    <w:p>
+      <w:pPr>
+        <w:pStyle w:val="TextBody"/>
+        <w:numPr>
+          <w:ilvl w:val="1"/>
+          <w:numId w:val="8"/>
+        </w:numPr>
+        <w:tabs>
+          <w:tab w:val="left" w:pos="0" w:leader="none"/>
+        </w:tabs>
+        <w:spacing w:before="0" w:after="0"/>
+        <w:ind w:left="1414" w:hanging="283"/>
+        <w:rPr/>
+      </w:pPr>
+      <w:r>
+        <w:rPr/>
+        <w:t xml:space="preserve">pick a topic based on the document's multinomial distribution </w:t>
+      </w:r>
+    </w:p>
+    <w:p>
+      <w:pPr>
+        <w:pStyle w:val="TextBody"/>
+        <w:numPr>
+          <w:ilvl w:val="1"/>
+          <w:numId w:val="8"/>
+        </w:numPr>
+        <w:tabs>
+          <w:tab w:val="left" w:pos="0" w:leader="none"/>
+        </w:tabs>
+        <w:ind w:left="1414" w:hanging="283"/>
+        <w:rPr/>
+      </w:pPr>
+      <w:r>
+        <w:rPr/>
+        <w:t xml:space="preserve">pick a word based on the topic's multinomial distribution </w:t>
+      </w:r>
+    </w:p>
+    <w:p>
+      <w:pPr>
+        <w:pStyle w:val="Heading3"/>
+        <w:numPr>
+          <w:ilvl w:val="0"/>
+          <w:numId w:val="0"/>
+        </w:numPr>
+        <w:ind w:left="0" w:hanging="0"/>
+        <w:rPr>
+          <w:b w:val="false"/>
+          <w:b w:val="false"/>
+          <w:bCs w:val="false"/>
+          <w:sz w:val="24"/>
+          <w:szCs w:val="24"/>
+        </w:rPr>
+      </w:pPr>
+      <w:bookmarkStart w:id="6" w:name="Working-backwards"/>
+      <w:bookmarkEnd w:id="6"/>
+      <w:r>
+        <w:rPr>
+          <w:b w:val="false"/>
+          <w:bCs w:val="false"/>
+          <w:sz w:val="24"/>
+          <w:szCs w:val="24"/>
+        </w:rPr>
+        <w:t>Working backwards</w:t>
+      </w:r>
+    </w:p>
+    <w:p>
+      <w:pPr>
+        <w:pStyle w:val="TextBody"/>
+        <w:rPr/>
+      </w:pPr>
+      <w:r>
+        <w:rPr/>
+        <w:t>Suppose you have a corpus of documents, and you want LDA to learn the topic representation of K</w:t>
+      </w:r>
+      <w:r>
+        <w:fldChar w:fldCharType="begin"/>
+      </w:r>
+      <w:r>
+        <w:instrText> HYPERLINK "http://localhost:8888/notebooks/Docket Text Topic Modeling - Building Model (Spacy and LDA) v4.ipynb" \l "2-Topics:"</w:instrText>
+      </w:r>
+      <w:r>
+        <w:fldChar w:fldCharType="separate"/>
+      </w:r>
+      <w:bookmarkStart w:id="7" w:name="2-Topics:"/>
+      <w:bookmarkEnd w:id="7"/>
+      <w:r>
+        <w:rPr>
+          <w:rStyle w:val="InternetLink"/>
+        </w:rPr>
+        <w:t>¶</w:t>
+      </w:r>
+      <w:r>
+        <w:fldChar w:fldCharType="end"/>
+      </w:r>
+    </w:p>
+    <w:p>
+      <w:pPr>
+        <w:pStyle w:val="TextBody"/>
+        <w:rPr/>
+      </w:pPr>
+      <w:r>
+        <w:rPr/>
+        <w:t xml:space="preserve"> </w:t>
+      </w:r>
+      <w:r>
+        <w:rPr/>
+        <w:t>topics in each document and the word distribution of each topic. LDA would backtrack from the document level to identify topics that are likely to have generated the corpus.</w:t>
+      </w:r>
+    </w:p>
+    <w:p>
+      <w:pPr>
+        <w:pStyle w:val="Heading3"/>
+        <w:numPr>
+          <w:ilvl w:val="2"/>
+          <w:numId w:val="1"/>
+        </w:numPr>
+        <w:rPr>
+          <w:b w:val="false"/>
+          <w:b w:val="false"/>
+          <w:bCs w:val="false"/>
+          <w:sz w:val="24"/>
+          <w:szCs w:val="24"/>
+        </w:rPr>
+      </w:pPr>
+      <w:bookmarkStart w:id="8" w:name="LDA's-Magic"/>
+      <w:bookmarkEnd w:id="8"/>
+      <w:r>
+        <w:rPr>
+          <w:b w:val="false"/>
+          <w:bCs w:val="false"/>
+          <w:sz w:val="24"/>
+          <w:szCs w:val="24"/>
+        </w:rPr>
+        <w:t>LDA's Magic</w:t>
+      </w:r>
+    </w:p>
+    <w:p>
+      <w:pPr>
+        <w:pStyle w:val="TextBody"/>
+        <w:numPr>
+          <w:ilvl w:val="0"/>
+          <w:numId w:val="9"/>
+        </w:numPr>
+        <w:tabs>
+          <w:tab w:val="left" w:pos="0" w:leader="none"/>
+        </w:tabs>
+        <w:spacing w:before="0" w:after="0"/>
+        <w:ind w:left="707" w:hanging="283"/>
+        <w:rPr/>
+      </w:pPr>
+      <w:r>
+        <w:rPr/>
+        <w:t xml:space="preserve">randomly assign each word in each document to one of the K topics </w:t>
+      </w:r>
+    </w:p>
+    <w:p>
+      <w:pPr>
+        <w:pStyle w:val="TextBody"/>
+        <w:numPr>
+          <w:ilvl w:val="0"/>
+          <w:numId w:val="9"/>
+        </w:numPr>
+        <w:tabs>
+          <w:tab w:val="left" w:pos="0" w:leader="none"/>
+        </w:tabs>
+        <w:spacing w:before="0" w:after="0"/>
+        <w:ind w:left="707" w:hanging="283"/>
+        <w:rPr/>
+      </w:pPr>
+      <w:r>
+        <w:rPr/>
+        <w:t>for each document</w:t>
+      </w:r>
+    </w:p>
+    <w:p>
+      <w:pPr>
+        <w:pStyle w:val="TextBody"/>
+        <w:numPr>
+          <w:ilvl w:val="1"/>
+          <w:numId w:val="9"/>
+        </w:numPr>
+        <w:tabs>
+          <w:tab w:val="left" w:pos="0" w:leader="none"/>
+        </w:tabs>
+        <w:spacing w:before="0" w:after="0"/>
+        <w:ind w:left="1414" w:hanging="283"/>
+        <w:rPr/>
+      </w:pPr>
+      <w:r>
+        <w:rPr/>
+        <w:t xml:space="preserve">assume that all topic assignments except for the current one are correct </w:t>
+      </w:r>
+    </w:p>
+    <w:p>
+      <w:pPr>
+        <w:pStyle w:val="TextBody"/>
+        <w:numPr>
+          <w:ilvl w:val="1"/>
+          <w:numId w:val="9"/>
+        </w:numPr>
+        <w:tabs>
+          <w:tab w:val="left" w:pos="0" w:leader="none"/>
+        </w:tabs>
+        <w:spacing w:before="0" w:after="0"/>
+        <w:ind w:left="1414" w:hanging="283"/>
+        <w:rPr/>
+      </w:pPr>
+      <w:r>
+        <w:rPr/>
+        <w:t>claculate two proportions:</w:t>
+      </w:r>
+    </w:p>
+    <w:p>
+      <w:pPr>
+        <w:pStyle w:val="TextBody"/>
+        <w:numPr>
+          <w:ilvl w:val="2"/>
+          <w:numId w:val="9"/>
+        </w:numPr>
+        <w:tabs>
+          <w:tab w:val="left" w:pos="0" w:leader="none"/>
+        </w:tabs>
+        <w:spacing w:before="0" w:after="0"/>
+        <w:ind w:left="2121" w:hanging="283"/>
+        <w:rPr/>
+      </w:pPr>
+      <w:r>
+        <w:rPr/>
+        <w:t xml:space="preserve">proportion of words in document d that are currently assigned to topic t = p(topic t | document d) </w:t>
+      </w:r>
+    </w:p>
+    <w:p>
+      <w:pPr>
+        <w:pStyle w:val="TextBody"/>
+        <w:numPr>
+          <w:ilvl w:val="2"/>
+          <w:numId w:val="9"/>
+        </w:numPr>
+        <w:tabs>
+          <w:tab w:val="left" w:pos="0" w:leader="none"/>
+        </w:tabs>
+        <w:spacing w:before="0" w:after="0"/>
+        <w:ind w:left="2121" w:hanging="283"/>
+        <w:rPr/>
+      </w:pPr>
+      <w:r>
+        <w:rPr/>
+        <w:t xml:space="preserve">proportion of assignments to topic t over all documents that come from this word w = p(word w | topic t) </w:t>
+      </w:r>
+    </w:p>
+    <w:p>
+      <w:pPr>
+        <w:pStyle w:val="TextBody"/>
+        <w:numPr>
+          <w:ilvl w:val="1"/>
+          <w:numId w:val="9"/>
+        </w:numPr>
+        <w:tabs>
+          <w:tab w:val="left" w:pos="0" w:leader="none"/>
+        </w:tabs>
+        <w:spacing w:before="0" w:after="0"/>
+        <w:ind w:left="1414" w:hanging="283"/>
+        <w:rPr/>
+      </w:pPr>
+      <w:r>
+        <w:rPr/>
+        <w:t xml:space="preserve">multiply those two proportions and assign w a new topic based on that probability. p(topic t | document d) * p(word w | topic t) </w:t>
+      </w:r>
+    </w:p>
+    <w:p>
+      <w:pPr>
+        <w:pStyle w:val="TextBody"/>
+        <w:numPr>
+          <w:ilvl w:val="0"/>
+          <w:numId w:val="9"/>
+        </w:numPr>
+        <w:tabs>
+          <w:tab w:val="left" w:pos="0" w:leader="none"/>
+        </w:tabs>
+        <w:ind w:left="707" w:hanging="283"/>
+        <w:rPr/>
+      </w:pPr>
+      <w:r>
+        <w:rPr/>
+        <w:t xml:space="preserve">eventually we'll reach a steady state where assignments make sense </w:t>
+      </w:r>
+    </w:p>
+    <w:p>
+      <w:pPr>
+        <w:pStyle w:val="TextBody"/>
+        <w:rPr>
+          <w:b/>
+          <w:b/>
+          <w:bCs/>
+          <w:sz w:val="24"/>
+          <w:szCs w:val="24"/>
+        </w:rPr>
+      </w:pPr>
+      <w:r>
+        <w:rPr>
+          <w:b/>
+          <w:bCs/>
+          <w:sz w:val="24"/>
+          <w:szCs w:val="24"/>
+        </w:rPr>
+        <w:t>Topic Modeling Visualization</w:t>
       </w:r>
     </w:p>
     <w:p>
@@ -2920,8 +3293,8 @@
         </w:numPr>
         <w:rPr/>
       </w:pPr>
-      <w:bookmarkStart w:id="5" w:name="user-content-exploratory-visualization"/>
-      <w:bookmarkEnd w:id="5"/>
+      <w:bookmarkStart w:id="9" w:name="user-content-exploratory-visualization"/>
+      <w:bookmarkEnd w:id="9"/>
       <w:r>
         <w:rPr/>
         <w:t>Exploratory Visualization</w:t>
@@ -3145,8 +3518,8 @@
         </w:numPr>
         <w:rPr/>
       </w:pPr>
-      <w:bookmarkStart w:id="6" w:name="user-content-benchmark"/>
-      <w:bookmarkEnd w:id="6"/>
+      <w:bookmarkStart w:id="10" w:name="user-content-benchmark"/>
+      <w:bookmarkEnd w:id="10"/>
       <w:r>
         <w:rPr/>
         <w:t>Benchmark</w:t>
@@ -3269,8 +3642,8 @@
           <w:lang w:val="en-US" w:eastAsia="zh-CN" w:bidi="hi-IN"/>
         </w:rPr>
       </w:pPr>
-      <w:bookmarkStart w:id="7" w:name="user-content-iii-methodology"/>
-      <w:bookmarkEnd w:id="7"/>
+      <w:bookmarkStart w:id="11" w:name="user-content-iii-methodology"/>
+      <w:bookmarkEnd w:id="11"/>
       <w:r>
         <w:rPr>
           <w:rFonts w:eastAsia="SimSun" w:cs="Arial"/>
@@ -3293,8 +3666,8 @@
           <w:bCs/>
         </w:rPr>
       </w:pPr>
-      <w:bookmarkStart w:id="8" w:name="user-content-data-preprocessing"/>
-      <w:bookmarkEnd w:id="8"/>
+      <w:bookmarkStart w:id="12" w:name="user-content-data-preprocessing"/>
+      <w:bookmarkEnd w:id="12"/>
       <w:r>
         <w:rPr>
           <w:b/>
@@ -3584,8 +3957,8 @@
         </w:numPr>
         <w:rPr/>
       </w:pPr>
-      <w:bookmarkStart w:id="9" w:name="user-content-implementation"/>
-      <w:bookmarkEnd w:id="9"/>
+      <w:bookmarkStart w:id="13" w:name="user-content-implementation"/>
+      <w:bookmarkEnd w:id="13"/>
       <w:r>
         <w:rPr/>
         <w:t>Implementation</w:t>
@@ -3609,8 +3982,8 @@
         </w:numPr>
         <w:rPr/>
       </w:pPr>
-      <w:bookmarkStart w:id="10" w:name="user-content-refinement"/>
-      <w:bookmarkEnd w:id="10"/>
+      <w:bookmarkStart w:id="14" w:name="user-content-refinement"/>
+      <w:bookmarkEnd w:id="14"/>
       <w:r>
         <w:rPr/>
         <w:t>Refinement</w:t>
@@ -3658,8 +4031,8 @@
         </w:rPr>
         <w:t xml:space="preserve">Lasso Regression </w:t>
       </w:r>
-      <w:bookmarkStart w:id="11" w:name="__DdeLink__244_573279810"/>
-      <w:bookmarkEnd w:id="11"/>
+      <w:bookmarkStart w:id="15" w:name="__DdeLink__244_573279810"/>
+      <w:bookmarkEnd w:id="15"/>
       <w:r>
         <w:rPr>
           <w:b/>
@@ -3828,8 +4201,8 @@
         </w:numPr>
         <w:rPr/>
       </w:pPr>
-      <w:bookmarkStart w:id="12" w:name="user-content-iv-results"/>
-      <w:bookmarkEnd w:id="12"/>
+      <w:bookmarkStart w:id="16" w:name="user-content-iv-results"/>
+      <w:bookmarkEnd w:id="16"/>
       <w:r>
         <w:rPr/>
         <w:t>IV. Results</w:t>
@@ -3844,8 +4217,8 @@
         </w:numPr>
         <w:rPr/>
       </w:pPr>
-      <w:bookmarkStart w:id="13" w:name="user-content-model-evaluation-and-validation"/>
-      <w:bookmarkEnd w:id="13"/>
+      <w:bookmarkStart w:id="17" w:name="user-content-model-evaluation-and-validation"/>
+      <w:bookmarkEnd w:id="17"/>
       <w:r>
         <w:rPr/>
         <w:t>Model Evaluation and Validation</w:t>
@@ -3869,8 +4242,8 @@
         </w:numPr>
         <w:rPr/>
       </w:pPr>
-      <w:bookmarkStart w:id="14" w:name="user-content-justification"/>
-      <w:bookmarkEnd w:id="14"/>
+      <w:bookmarkStart w:id="18" w:name="user-content-justification"/>
+      <w:bookmarkEnd w:id="18"/>
       <w:r>
         <w:rPr/>
         <w:t>Justification</w:t>
@@ -3910,8 +4283,8 @@
         </w:numPr>
         <w:rPr/>
       </w:pPr>
-      <w:bookmarkStart w:id="15" w:name="user-content-v-conclusion"/>
-      <w:bookmarkEnd w:id="15"/>
+      <w:bookmarkStart w:id="19" w:name="user-content-v-conclusion"/>
+      <w:bookmarkEnd w:id="19"/>
       <w:r>
         <w:rPr/>
         <w:t>V. Conclusion</w:t>
@@ -3939,8 +4312,8 @@
         </w:numPr>
         <w:rPr/>
       </w:pPr>
-      <w:bookmarkStart w:id="16" w:name="user-content-free-form-visualization"/>
-      <w:bookmarkEnd w:id="16"/>
+      <w:bookmarkStart w:id="20" w:name="user-content-free-form-visualization"/>
+      <w:bookmarkEnd w:id="20"/>
       <w:r>
         <w:rPr/>
         <w:t>Free-Form Visualization</w:t>
@@ -3964,8 +4337,8 @@
         </w:numPr>
         <w:rPr/>
       </w:pPr>
-      <w:bookmarkStart w:id="17" w:name="user-content-reflection"/>
-      <w:bookmarkEnd w:id="17"/>
+      <w:bookmarkStart w:id="21" w:name="user-content-reflection"/>
+      <w:bookmarkEnd w:id="21"/>
       <w:r>
         <w:rPr/>
         <w:t>Reflection</w:t>
@@ -5237,6 +5610,271 @@
           <w:tab w:val="num" w:pos="3600"/>
         </w:tabs>
         <w:ind w:left="3600" w:hanging="360"/>
+      </w:pPr>
+      <w:rPr/>
+    </w:lvl>
+  </w:abstractNum>
+  <w:abstractNum w:abstractNumId="8">
+    <w:lvl w:ilvl="0">
+      <w:start w:val="1"/>
+      <w:numFmt w:val="decimal"/>
+      <w:lvlText w:val="%1."/>
+      <w:lvlJc w:val="left"/>
+      <w:pPr>
+        <w:tabs>
+          <w:tab w:val="num" w:pos="707"/>
+        </w:tabs>
+        <w:ind w:left="707" w:hanging="283"/>
+      </w:pPr>
+      <w:rPr/>
+    </w:lvl>
+    <w:lvl w:ilvl="1">
+      <w:start w:val="1"/>
+      <w:numFmt w:val="bullet"/>
+      <w:lvlText w:val=""/>
+      <w:lvlJc w:val="left"/>
+      <w:pPr>
+        <w:tabs>
+          <w:tab w:val="num" w:pos="1414"/>
+        </w:tabs>
+        <w:ind w:left="1414" w:hanging="283"/>
+      </w:pPr>
+      <w:rPr>
+        <w:rFonts w:ascii="Symbol" w:hAnsi="Symbol" w:cs="Symbol" w:hint="default"/>
+        <w:rFonts w:cs="OpenSymbol"/>
+      </w:rPr>
+    </w:lvl>
+    <w:lvl w:ilvl="2">
+      <w:start w:val="1"/>
+      <w:numFmt w:val="bullet"/>
+      <w:lvlText w:val=""/>
+      <w:lvlJc w:val="left"/>
+      <w:pPr>
+        <w:tabs>
+          <w:tab w:val="num" w:pos="2121"/>
+        </w:tabs>
+        <w:ind w:left="2121" w:hanging="283"/>
+      </w:pPr>
+      <w:rPr>
+        <w:rFonts w:ascii="Symbol" w:hAnsi="Symbol" w:cs="Symbol" w:hint="default"/>
+        <w:rFonts w:cs="OpenSymbol"/>
+      </w:rPr>
+    </w:lvl>
+    <w:lvl w:ilvl="3">
+      <w:start w:val="1"/>
+      <w:numFmt w:val="bullet"/>
+      <w:lvlText w:val=""/>
+      <w:lvlJc w:val="left"/>
+      <w:pPr>
+        <w:tabs>
+          <w:tab w:val="num" w:pos="2828"/>
+        </w:tabs>
+        <w:ind w:left="2828" w:hanging="283"/>
+      </w:pPr>
+      <w:rPr>
+        <w:rFonts w:ascii="Symbol" w:hAnsi="Symbol" w:cs="Symbol" w:hint="default"/>
+        <w:rFonts w:cs="OpenSymbol"/>
+      </w:rPr>
+    </w:lvl>
+    <w:lvl w:ilvl="4">
+      <w:start w:val="1"/>
+      <w:numFmt w:val="bullet"/>
+      <w:lvlText w:val=""/>
+      <w:lvlJc w:val="left"/>
+      <w:pPr>
+        <w:tabs>
+          <w:tab w:val="num" w:pos="3535"/>
+        </w:tabs>
+        <w:ind w:left="3535" w:hanging="283"/>
+      </w:pPr>
+      <w:rPr>
+        <w:rFonts w:ascii="Symbol" w:hAnsi="Symbol" w:cs="Symbol" w:hint="default"/>
+        <w:rFonts w:cs="OpenSymbol"/>
+      </w:rPr>
+    </w:lvl>
+    <w:lvl w:ilvl="5">
+      <w:start w:val="1"/>
+      <w:numFmt w:val="bullet"/>
+      <w:lvlText w:val=""/>
+      <w:lvlJc w:val="left"/>
+      <w:pPr>
+        <w:tabs>
+          <w:tab w:val="num" w:pos="4242"/>
+        </w:tabs>
+        <w:ind w:left="4242" w:hanging="283"/>
+      </w:pPr>
+      <w:rPr>
+        <w:rFonts w:ascii="Symbol" w:hAnsi="Symbol" w:cs="Symbol" w:hint="default"/>
+        <w:rFonts w:cs="OpenSymbol"/>
+      </w:rPr>
+    </w:lvl>
+    <w:lvl w:ilvl="6">
+      <w:start w:val="1"/>
+      <w:numFmt w:val="bullet"/>
+      <w:lvlText w:val=""/>
+      <w:lvlJc w:val="left"/>
+      <w:pPr>
+        <w:tabs>
+          <w:tab w:val="num" w:pos="4949"/>
+        </w:tabs>
+        <w:ind w:left="4949" w:hanging="283"/>
+      </w:pPr>
+      <w:rPr>
+        <w:rFonts w:ascii="Symbol" w:hAnsi="Symbol" w:cs="Symbol" w:hint="default"/>
+        <w:rFonts w:cs="OpenSymbol"/>
+      </w:rPr>
+    </w:lvl>
+    <w:lvl w:ilvl="7">
+      <w:start w:val="1"/>
+      <w:numFmt w:val="bullet"/>
+      <w:lvlText w:val=""/>
+      <w:lvlJc w:val="left"/>
+      <w:pPr>
+        <w:tabs>
+          <w:tab w:val="num" w:pos="5656"/>
+        </w:tabs>
+        <w:ind w:left="5656" w:hanging="283"/>
+      </w:pPr>
+      <w:rPr>
+        <w:rFonts w:ascii="Symbol" w:hAnsi="Symbol" w:cs="Symbol" w:hint="default"/>
+        <w:rFonts w:cs="OpenSymbol"/>
+      </w:rPr>
+    </w:lvl>
+    <w:lvl w:ilvl="8">
+      <w:start w:val="1"/>
+      <w:numFmt w:val="bullet"/>
+      <w:lvlText w:val=""/>
+      <w:lvlJc w:val="left"/>
+      <w:pPr>
+        <w:tabs>
+          <w:tab w:val="num" w:pos="6363"/>
+        </w:tabs>
+        <w:ind w:left="6363" w:hanging="283"/>
+      </w:pPr>
+      <w:rPr>
+        <w:rFonts w:ascii="Symbol" w:hAnsi="Symbol" w:cs="Symbol" w:hint="default"/>
+        <w:rFonts w:cs="OpenSymbol"/>
+      </w:rPr>
+    </w:lvl>
+  </w:abstractNum>
+  <w:abstractNum w:abstractNumId="9">
+    <w:lvl w:ilvl="0">
+      <w:start w:val="1"/>
+      <w:numFmt w:val="decimal"/>
+      <w:lvlText w:val="%1."/>
+      <w:lvlJc w:val="left"/>
+      <w:pPr>
+        <w:tabs>
+          <w:tab w:val="num" w:pos="707"/>
+        </w:tabs>
+        <w:ind w:left="707" w:hanging="283"/>
+      </w:pPr>
+      <w:rPr/>
+    </w:lvl>
+    <w:lvl w:ilvl="1">
+      <w:start w:val="1"/>
+      <w:numFmt w:val="bullet"/>
+      <w:lvlText w:val=""/>
+      <w:lvlJc w:val="left"/>
+      <w:pPr>
+        <w:tabs>
+          <w:tab w:val="num" w:pos="1414"/>
+        </w:tabs>
+        <w:ind w:left="1414" w:hanging="283"/>
+      </w:pPr>
+      <w:rPr>
+        <w:rFonts w:ascii="Symbol" w:hAnsi="Symbol" w:cs="Symbol" w:hint="default"/>
+        <w:rFonts w:cs="OpenSymbol"/>
+      </w:rPr>
+    </w:lvl>
+    <w:lvl w:ilvl="2">
+      <w:start w:val="1"/>
+      <w:numFmt w:val="decimal"/>
+      <w:lvlText w:val="%3."/>
+      <w:lvlJc w:val="left"/>
+      <w:pPr>
+        <w:tabs>
+          <w:tab w:val="num" w:pos="2121"/>
+        </w:tabs>
+        <w:ind w:left="2121" w:hanging="283"/>
+      </w:pPr>
+      <w:rPr/>
+    </w:lvl>
+    <w:lvl w:ilvl="3">
+      <w:start w:val="1"/>
+      <w:numFmt w:val="decimal"/>
+      <w:lvlText w:val="%4."/>
+      <w:lvlJc w:val="left"/>
+      <w:pPr>
+        <w:tabs>
+          <w:tab w:val="num" w:pos="2828"/>
+        </w:tabs>
+        <w:ind w:left="2828" w:hanging="283"/>
+      </w:pPr>
+      <w:rPr/>
+    </w:lvl>
+    <w:lvl w:ilvl="4">
+      <w:start w:val="1"/>
+      <w:numFmt w:val="decimal"/>
+      <w:lvlText w:val="%5."/>
+      <w:lvlJc w:val="left"/>
+      <w:pPr>
+        <w:tabs>
+          <w:tab w:val="num" w:pos="3535"/>
+        </w:tabs>
+        <w:ind w:left="3535" w:hanging="283"/>
+      </w:pPr>
+      <w:rPr/>
+    </w:lvl>
+    <w:lvl w:ilvl="5">
+      <w:start w:val="1"/>
+      <w:numFmt w:val="decimal"/>
+      <w:lvlText w:val="%6."/>
+      <w:lvlJc w:val="left"/>
+      <w:pPr>
+        <w:tabs>
+          <w:tab w:val="num" w:pos="4242"/>
+        </w:tabs>
+        <w:ind w:left="4242" w:hanging="283"/>
+      </w:pPr>
+      <w:rPr/>
+    </w:lvl>
+    <w:lvl w:ilvl="6">
+      <w:start w:val="1"/>
+      <w:numFmt w:val="decimal"/>
+      <w:lvlText w:val="%7."/>
+      <w:lvlJc w:val="left"/>
+      <w:pPr>
+        <w:tabs>
+          <w:tab w:val="num" w:pos="4949"/>
+        </w:tabs>
+        <w:ind w:left="4949" w:hanging="283"/>
+      </w:pPr>
+      <w:rPr/>
+    </w:lvl>
+    <w:lvl w:ilvl="7">
+      <w:start w:val="1"/>
+      <w:numFmt w:val="decimal"/>
+      <w:lvlText w:val="%8."/>
+      <w:lvlJc w:val="left"/>
+      <w:pPr>
+        <w:tabs>
+          <w:tab w:val="num" w:pos="5656"/>
+        </w:tabs>
+        <w:ind w:left="5656" w:hanging="283"/>
+      </w:pPr>
+      <w:rPr/>
+    </w:lvl>
+    <w:lvl w:ilvl="8">
+      <w:start w:val="1"/>
+      <w:numFmt w:val="decimal"/>
+      <w:lvlText w:val="%9."/>
+      <w:lvlJc w:val="left"/>
+      <w:pPr>
+        <w:tabs>
+          <w:tab w:val="num" w:pos="6363"/>
+        </w:tabs>
+        <w:ind w:left="6363" w:hanging="283"/>
       </w:pPr>
       <w:rPr/>
     </w:lvl>
@@ -5261,6 +5899,12 @@
   </w:num>
   <w:num w:numId="7">
     <w:abstractNumId w:val="7"/>
+  </w:num>
+  <w:num w:numId="8">
+    <w:abstractNumId w:val="8"/>
+  </w:num>
+  <w:num w:numId="9">
+    <w:abstractNumId w:val="9"/>
   </w:num>
 </w:numbering>
 </file>
@@ -5635,6 +6279,14 @@
       <w:rFonts w:ascii="OpenSymbol" w:hAnsi="OpenSymbol" w:eastAsia="OpenSymbol" w:cs="OpenSymbol"/>
     </w:rPr>
   </w:style>
+  <w:style w:type="character" w:styleId="InternetLink">
+    <w:name w:val="Internet Link"/>
+    <w:rPr>
+      <w:color w:val="000080"/>
+      <w:u w:val="single"/>
+      <w:lang w:val="zxx" w:eastAsia="zxx" w:bidi="zxx"/>
+    </w:rPr>
+  </w:style>
   <w:style w:type="paragraph" w:styleId="Heading">
     <w:name w:val="Heading"/>
     <w:basedOn w:val="Normal"/>

</xml_diff>

<commit_message>
introducing other vectorizing methods: Keras.preprocessing.text.Tokenize and sklearn.feature_extraction.text.TfidfVectorizer
</commit_message>
<xml_diff>
--- a/Project Summary.docx
+++ b/Project Summary.docx
@@ -36,6 +36,15 @@
         <w:pStyle w:val="TextBody"/>
         <w:rPr/>
       </w:pPr>
+      <w:r>
+        <w:rPr>
+          <w:b/>
+          <w:bCs/>
+          <w:sz w:val="24"/>
+          <w:szCs w:val="24"/>
+        </w:rPr>
+        <w:t xml:space="preserve">Last Updated: </w:t>
+      </w:r>
       <w:r>
         <w:rPr>
           <w:b/>

</xml_diff>